<commit_message>
Update Word and PDF exports
</commit_message>
<xml_diff>
--- a/export/jupiterone-data-security.docx
+++ b/export/jupiterone-data-security.docx
@@ -158,6 +158,7 @@
       </w:pPr>
       <w:r>
         <w:rPr>
+          <w:noProof/>
           <w:color w:val="595959" w:themeColor="text1" w:themeTint="A6"/>
         </w:rPr>
         <mc:AlternateContent>
@@ -598,8 +599,6 @@
         </w:rPr>
         <w:br w:type="page"/>
       </w:r>
-      <w:bookmarkStart w:id="0" w:name="_GoBack"/>
-      <w:bookmarkEnd w:id="0"/>
     </w:p>
     <w:sdt>
       <w:sdtPr>
@@ -615,6 +614,7 @@
           <w:docPartUnique/>
         </w:docPartObj>
       </w:sdtPr>
+      <w:sdtEndPr/>
       <w:sdtContent>
         <w:p>
           <w:pPr>
@@ -1602,7 +1602,7 @@
                 <w:noProof/>
                 <w:webHidden/>
               </w:rPr>
-              <w:t>7</w:t>
+              <w:t>8</w:t>
             </w:r>
             <w:r>
               <w:rPr>
@@ -2191,7 +2191,16 @@
                 <w:rStyle w:val="Hyperlink"/>
                 <w:noProof/>
               </w:rPr>
-              <w:t>Bitbucket Data and Integration Details</w:t>
+              <w:t>Bitbucket Data and Integr</w:t>
+            </w:r>
+            <w:bookmarkStart w:id="0" w:name="_GoBack"/>
+            <w:bookmarkEnd w:id="0"/>
+            <w:r>
+              <w:rPr>
+                <w:rStyle w:val="Hyperlink"/>
+                <w:noProof/>
+              </w:rPr>
+              <w:t>ation Details</w:t>
             </w:r>
             <w:r>
               <w:rPr>
@@ -3453,6 +3462,9 @@
       </w:pPr>
       <w:bookmarkStart w:id="1" w:name="jupiterone-data-security"/>
       <w:r>
+        <w:rPr>
+          <w:noProof/>
+        </w:rPr>
         <w:drawing>
           <wp:anchor distT="0" distB="0" distL="114300" distR="114300" simplePos="0" relativeHeight="251661312" behindDoc="1" locked="0" layoutInCell="1" allowOverlap="1" wp14:anchorId="12AA6B66">
             <wp:simplePos x="0" y="0"/>
@@ -3460,7 +3472,7 @@
               <wp:posOffset>2178685</wp:posOffset>
             </wp:positionH>
             <wp:positionV relativeFrom="paragraph">
-              <wp:posOffset>2300961</wp:posOffset>
+              <wp:posOffset>2311756</wp:posOffset>
             </wp:positionV>
             <wp:extent cx="5480447" cy="4830116"/>
             <wp:effectExtent l="0" t="0" r="0" b="0"/>
@@ -3659,14 +3671,12 @@
       <w:r>
         <w:t xml:space="preserve">JupiterOne is a multi-tenancy, software-as-a-service platform hosted in AWS. Customer data is logically partitioned/segregated by software via a unique </w:t>
       </w:r>
-      <w:proofErr w:type="spellStart"/>
       <w:r>
         <w:rPr>
           <w:rStyle w:val="VerbatimChar"/>
         </w:rPr>
         <w:t>accountId</w:t>
       </w:r>
-      <w:proofErr w:type="spellEnd"/>
       <w:r>
         <w:t xml:space="preserve"> associated with every piece of data. Access to data is restricted to within each unique account for users granted proper access to that account. This is a standard pattern used by cloud infrastructure and SaaS providers.</w:t>
       </w:r>
@@ -3688,7 +3698,42 @@
         <w:pStyle w:val="FirstParagraph"/>
       </w:pPr>
       <w:r>
-        <w:t xml:space="preserve">High level information of the JupiterOne Data Model can be found </w:t>
+        <w:t xml:space="preserve">JupiterOne ingests data from external sources and connected environments primarily via the APIs provided by the target environment/service provider. Objects from these external environments and their corresponding metadata, including configuration properties and tags but never the actual data content, are ingested as "entities". The entity properties and tags are used to perform analysis to build out "relationships" among ingested entities. These entities and relationships are the </w:t>
+      </w:r>
+      <w:r>
+        <w:rPr>
+          <w:b/>
+        </w:rPr>
+        <w:t>JupiterOne CORE Data Model</w:t>
+      </w:r>
+      <w:r>
+        <w:t>.</w:t>
+      </w:r>
+    </w:p>
+    <w:p>
+      <w:pPr>
+        <w:pStyle w:val="FirstParagraph"/>
+      </w:pPr>
+      <w:r>
+        <w:t xml:space="preserve">JupiterOne then uses this data model to inventory for and provide insight into your digital infrastructure across all of your connected environments. </w:t>
+      </w:r>
+    </w:p>
+    <w:p>
+      <w:pPr>
+        <w:pStyle w:val="FirstParagraph"/>
+      </w:pPr>
+      <w:r>
+        <w:lastRenderedPageBreak/>
+        <w:t>More</w:t>
+      </w:r>
+      <w:r>
+        <w:t xml:space="preserve"> information o</w:t>
+      </w:r>
+      <w:r>
+        <w:t>n</w:t>
+      </w:r>
+      <w:r>
+        <w:t xml:space="preserve"> the JupiterOne Data Model can be found </w:t>
       </w:r>
       <w:hyperlink r:id="rId11">
         <w:r>
@@ -3753,14 +3798,12 @@
         </w:numPr>
       </w:pPr>
       <w:hyperlink r:id="rId14">
-        <w:proofErr w:type="spellStart"/>
         <w:r>
           <w:rPr>
             <w:rStyle w:val="Hyperlink"/>
           </w:rPr>
           <w:t>Github</w:t>
         </w:r>
-        <w:proofErr w:type="spellEnd"/>
       </w:hyperlink>
     </w:p>
     <w:p>
@@ -3787,7 +3830,6 @@
       <w:bookmarkStart w:id="11" w:name="access-permissions-needed-to-integrated-"/>
       <w:bookmarkStart w:id="12" w:name="_Toc531275065"/>
       <w:r>
-        <w:lastRenderedPageBreak/>
         <w:t>Access Permissions Needed to Integrated Environments</w:t>
       </w:r>
       <w:bookmarkEnd w:id="11"/>
@@ -3815,15 +3857,7 @@
         <w:t>NOT</w:t>
       </w:r>
       <w:r>
-        <w:t xml:space="preserve"> read S3 objects data from a connected AWS account, or the actual source code of a connected Bitbucket/</w:t>
-      </w:r>
-      <w:proofErr w:type="spellStart"/>
-      <w:r>
-        <w:t>Github</w:t>
-      </w:r>
-      <w:proofErr w:type="spellEnd"/>
-      <w:r>
-        <w:t xml:space="preserve"> account.</w:t>
+        <w:t xml:space="preserve"> read S3 objects data from a connected AWS account, or the actual source code of a connected Bitbucket/Github account.</w:t>
       </w:r>
     </w:p>
     <w:p>
@@ -3915,15 +3949,7 @@
         <w:pStyle w:val="FirstParagraph"/>
       </w:pPr>
       <w:r>
-        <w:t xml:space="preserve">You retain full ownership of all data that is ingested via integrations, API or manual importing/creation. Data is stored in </w:t>
-      </w:r>
-      <w:proofErr w:type="spellStart"/>
-      <w:r>
-        <w:t>JupiterOne’s</w:t>
-      </w:r>
-      <w:proofErr w:type="spellEnd"/>
-      <w:r>
-        <w:t xml:space="preserve"> production environment in AWS, protected via encryption and replication as specified in the first section.</w:t>
+        <w:t>You retain full ownership of all data that is ingested via integrations, API or manual importing/creation. Data is stored in JupiterOne’s production environment in AWS, protected via encryption and replication as specified in the first section.</w:t>
       </w:r>
     </w:p>
     <w:p>
@@ -3969,6 +3995,7 @@
         <w:pStyle w:val="BodyText"/>
       </w:pPr>
       <w:r>
+        <w:lastRenderedPageBreak/>
         <w:t>The production environment is virtually “air-gapped” such that there is no SSH, “bastion host”, or VPN connectivity into the production systems to prevent unintended network access to databases and other production servers. We do not allow internal access to production data by any JupiterOne team member. All necessary operational support and maintenance jobs are performed via automation where the automation code is fully documented, reviewed, and approved, ensuring end-to-end traceability.</w:t>
       </w:r>
     </w:p>
@@ -3977,11 +4004,7 @@
         <w:pStyle w:val="BodyText"/>
       </w:pPr>
       <w:r>
-        <w:t xml:space="preserve">Our production environment incorporates multiple layers of security monitoring, using JupiterOne itself as well as third party security solutions. Additionally, our </w:t>
-      </w:r>
-      <w:r>
-        <w:lastRenderedPageBreak/>
-        <w:t>software development includes rigorous code analysis and continuous testing practices to ensure we proactively identify any security vulnerability. Our infrastructure-as-code operational model and automated change management process allows us to deploy security patches within minutes of identification and remediation of an issue.</w:t>
+        <w:t>Our production environment incorporates multiple layers of security monitoring, using JupiterOne itself as well as third party security solutions. Additionally, our software development includes rigorous code analysis and continuous testing practices to ensure we proactively identify any security vulnerability. Our infrastructure-as-code operational model and automated change management process allows us to deploy security patches within minutes of identification and remediation of an issue.</w:t>
       </w:r>
     </w:p>
     <w:p>
@@ -4203,6 +4226,7 @@
       </w:pPr>
       <w:bookmarkStart w:id="25" w:name="multi-factor-authentication-mfa-two-step"/>
       <w:r>
+        <w:lastRenderedPageBreak/>
         <w:t>Multi-Factor Authentication (MFA) / Two-Step Verification (2SV)</w:t>
       </w:r>
       <w:bookmarkEnd w:id="25"/>
@@ -4212,15 +4236,7 @@
         <w:pStyle w:val="FirstParagraph"/>
       </w:pPr>
       <w:r>
-        <w:t xml:space="preserve">Multi-Factor Authentication (MFA) or Two-Step Verification (2SV) is strongly recommended for all users on the JupiterOne platform. This needs to be enabled and configured via your SSO provider (Google or your SAML </w:t>
-      </w:r>
-      <w:proofErr w:type="spellStart"/>
-      <w:r>
-        <w:t>IdP</w:t>
-      </w:r>
-      <w:proofErr w:type="spellEnd"/>
-      <w:r>
-        <w:t xml:space="preserve"> such as Okta or OneLogin).</w:t>
+        <w:t>Multi-Factor Authentication (MFA) or Two-Step Verification (2SV) is strongly recommended for all users on the JupiterOne platform. This needs to be enabled and configured via your SSO provider (Google or your SAML IdP such as Okta or OneLogin).</w:t>
       </w:r>
     </w:p>
     <w:p>
@@ -4230,7 +4246,6 @@
       <w:bookmarkStart w:id="26" w:name="access-control"/>
       <w:bookmarkStart w:id="27" w:name="_Toc531275071"/>
       <w:r>
-        <w:lastRenderedPageBreak/>
         <w:t>Access Control</w:t>
       </w:r>
       <w:bookmarkEnd w:id="26"/>
@@ -4426,6 +4441,7 @@
       <w:bookmarkStart w:id="30" w:name="support-access-to-your-jupiterone-accoun"/>
       <w:bookmarkStart w:id="31" w:name="_Toc531275073"/>
       <w:r>
+        <w:lastRenderedPageBreak/>
         <w:t>Support Access to Your JupiterOne Account(s)</w:t>
       </w:r>
       <w:bookmarkEnd w:id="30"/>
@@ -4454,7 +4470,6 @@
         <w:rPr>
           <w:rStyle w:val="VerbatimChar"/>
         </w:rPr>
-        <w:lastRenderedPageBreak/>
         <w:t>firstname.lastname@jupiterone.io</w:t>
       </w:r>
       <w:r>
@@ -4575,25 +4590,21 @@
       <w:r>
         <w:t xml:space="preserve">The integration instance configuration requires the customer’s </w:t>
       </w:r>
-      <w:proofErr w:type="spellStart"/>
       <w:r>
         <w:rPr>
           <w:rStyle w:val="VerbatimChar"/>
         </w:rPr>
         <w:t>roleArn</w:t>
       </w:r>
-      <w:proofErr w:type="spellEnd"/>
       <w:r>
         <w:t xml:space="preserve"> to assume in order to read infrastructure information through AWS APIs. The role is configured to require an </w:t>
       </w:r>
-      <w:proofErr w:type="spellStart"/>
       <w:r>
         <w:rPr>
           <w:rStyle w:val="VerbatimChar"/>
         </w:rPr>
         <w:t>externalId</w:t>
       </w:r>
-      <w:proofErr w:type="spellEnd"/>
       <w:r>
         <w:t>; this also must be maintained in the instance configuration.</w:t>
       </w:r>
@@ -4614,15 +4625,7 @@
         </w:r>
       </w:hyperlink>
       <w:r>
-        <w:t xml:space="preserve"> project on </w:t>
-      </w:r>
-      <w:proofErr w:type="spellStart"/>
-      <w:r>
-        <w:t>Github</w:t>
-      </w:r>
-      <w:proofErr w:type="spellEnd"/>
-      <w:r>
-        <w:t>.</w:t>
+        <w:t xml:space="preserve"> project on Github.</w:t>
       </w:r>
     </w:p>
     <w:p>
@@ -4744,14 +4747,12 @@
             <w:pPr>
               <w:pStyle w:val="Compact"/>
             </w:pPr>
-            <w:proofErr w:type="spellStart"/>
             <w:r>
               <w:rPr>
                 <w:rStyle w:val="VerbatimChar"/>
               </w:rPr>
               <w:t>aws_account</w:t>
             </w:r>
-            <w:proofErr w:type="spellEnd"/>
             <w:r>
               <w:t xml:space="preserve"> : </w:t>
             </w:r>
@@ -4799,14 +4800,12 @@
             <w:pPr>
               <w:pStyle w:val="Compact"/>
             </w:pPr>
-            <w:proofErr w:type="spellStart"/>
             <w:r>
               <w:rPr>
                 <w:rStyle w:val="VerbatimChar"/>
               </w:rPr>
               <w:t>aws_apigateway_rest_api</w:t>
             </w:r>
-            <w:proofErr w:type="spellEnd"/>
             <w:r>
               <w:t xml:space="preserve">: </w:t>
             </w:r>
@@ -4913,19 +4912,11 @@
             <w:r>
               <w:t xml:space="preserve"> : </w:t>
             </w:r>
-            <w:proofErr w:type="spellStart"/>
-            <w:r>
-              <w:rPr>
-                <w:rStyle w:val="VerbatimChar"/>
-              </w:rPr>
-              <w:t>DataStore</w:t>
-            </w:r>
-            <w:proofErr w:type="spellEnd"/>
-            <w:r>
-              <w:rPr>
-                <w:rStyle w:val="VerbatimChar"/>
-              </w:rPr>
-              <w:t>, Disk</w:t>
+            <w:r>
+              <w:rPr>
+                <w:rStyle w:val="VerbatimChar"/>
+              </w:rPr>
+              <w:t>DataStore, Disk</w:t>
             </w:r>
           </w:p>
         </w:tc>
@@ -5115,14 +5106,12 @@
             <w:pPr>
               <w:pStyle w:val="Compact"/>
             </w:pPr>
-            <w:proofErr w:type="spellStart"/>
             <w:r>
               <w:rPr>
                 <w:rStyle w:val="VerbatimChar"/>
               </w:rPr>
               <w:t>aws_iam_user</w:t>
             </w:r>
-            <w:proofErr w:type="spellEnd"/>
             <w:r>
               <w:t xml:space="preserve"> : </w:t>
             </w:r>
@@ -5167,25 +5156,21 @@
             <w:pPr>
               <w:pStyle w:val="Compact"/>
             </w:pPr>
-            <w:proofErr w:type="spellStart"/>
             <w:r>
               <w:rPr>
                 <w:rStyle w:val="VerbatimChar"/>
               </w:rPr>
               <w:t>aws_iam_group</w:t>
             </w:r>
-            <w:proofErr w:type="spellEnd"/>
             <w:r>
               <w:t xml:space="preserve"> : </w:t>
             </w:r>
-            <w:proofErr w:type="spellStart"/>
             <w:r>
               <w:rPr>
                 <w:rStyle w:val="VerbatimChar"/>
               </w:rPr>
               <w:t>UserGroup</w:t>
             </w:r>
-            <w:proofErr w:type="spellEnd"/>
           </w:p>
         </w:tc>
       </w:tr>
@@ -5221,25 +5206,21 @@
             <w:pPr>
               <w:pStyle w:val="Compact"/>
             </w:pPr>
-            <w:proofErr w:type="spellStart"/>
             <w:r>
               <w:rPr>
                 <w:rStyle w:val="VerbatimChar"/>
               </w:rPr>
               <w:t>aws_iam_role</w:t>
             </w:r>
-            <w:proofErr w:type="spellEnd"/>
             <w:r>
               <w:t xml:space="preserve"> : </w:t>
             </w:r>
-            <w:proofErr w:type="spellStart"/>
             <w:r>
               <w:rPr>
                 <w:rStyle w:val="VerbatimChar"/>
               </w:rPr>
               <w:t>AccessRole</w:t>
             </w:r>
-            <w:proofErr w:type="spellEnd"/>
           </w:p>
         </w:tc>
       </w:tr>
@@ -5275,25 +5256,21 @@
             <w:pPr>
               <w:pStyle w:val="Compact"/>
             </w:pPr>
-            <w:proofErr w:type="spellStart"/>
             <w:r>
               <w:rPr>
                 <w:rStyle w:val="VerbatimChar"/>
               </w:rPr>
               <w:t>aws_iam_user_policy</w:t>
             </w:r>
-            <w:proofErr w:type="spellEnd"/>
             <w:r>
               <w:t xml:space="preserve"> : </w:t>
             </w:r>
-            <w:proofErr w:type="spellStart"/>
             <w:r>
               <w:rPr>
                 <w:rStyle w:val="VerbatimChar"/>
               </w:rPr>
               <w:t>AccessPolicy</w:t>
             </w:r>
-            <w:proofErr w:type="spellEnd"/>
           </w:p>
         </w:tc>
       </w:tr>
@@ -5329,25 +5306,21 @@
             <w:pPr>
               <w:pStyle w:val="Compact"/>
             </w:pPr>
-            <w:proofErr w:type="spellStart"/>
             <w:r>
               <w:rPr>
                 <w:rStyle w:val="VerbatimChar"/>
               </w:rPr>
               <w:t>aws_iam_group_policy</w:t>
             </w:r>
-            <w:proofErr w:type="spellEnd"/>
             <w:r>
               <w:t xml:space="preserve"> : </w:t>
             </w:r>
-            <w:proofErr w:type="spellStart"/>
             <w:r>
               <w:rPr>
                 <w:rStyle w:val="VerbatimChar"/>
               </w:rPr>
               <w:t>AccessPolicy</w:t>
             </w:r>
-            <w:proofErr w:type="spellEnd"/>
           </w:p>
         </w:tc>
       </w:tr>
@@ -5383,25 +5356,21 @@
             <w:pPr>
               <w:pStyle w:val="Compact"/>
             </w:pPr>
-            <w:proofErr w:type="spellStart"/>
             <w:r>
               <w:rPr>
                 <w:rStyle w:val="VerbatimChar"/>
               </w:rPr>
               <w:t>aws_iam_role_policy</w:t>
             </w:r>
-            <w:proofErr w:type="spellEnd"/>
             <w:r>
               <w:t xml:space="preserve"> : </w:t>
             </w:r>
-            <w:proofErr w:type="spellStart"/>
             <w:r>
               <w:rPr>
                 <w:rStyle w:val="VerbatimChar"/>
               </w:rPr>
               <w:t>AccessPolicy</w:t>
             </w:r>
-            <w:proofErr w:type="spellEnd"/>
           </w:p>
         </w:tc>
       </w:tr>
@@ -5437,25 +5406,21 @@
             <w:pPr>
               <w:pStyle w:val="Compact"/>
             </w:pPr>
-            <w:proofErr w:type="spellStart"/>
             <w:r>
               <w:rPr>
                 <w:rStyle w:val="VerbatimChar"/>
               </w:rPr>
               <w:t>aws_iam_managed_policy</w:t>
             </w:r>
-            <w:proofErr w:type="spellEnd"/>
             <w:r>
               <w:t xml:space="preserve"> : </w:t>
             </w:r>
-            <w:proofErr w:type="spellStart"/>
             <w:r>
               <w:rPr>
                 <w:rStyle w:val="VerbatimChar"/>
               </w:rPr>
               <w:t>AccessPolicy</w:t>
             </w:r>
-            <w:proofErr w:type="spellEnd"/>
           </w:p>
         </w:tc>
       </w:tr>
@@ -5503,14 +5468,12 @@
             <w:r>
               <w:t xml:space="preserve"> : </w:t>
             </w:r>
-            <w:proofErr w:type="spellStart"/>
             <w:r>
               <w:rPr>
                 <w:rStyle w:val="VerbatimChar"/>
               </w:rPr>
               <w:t>DataStore</w:t>
             </w:r>
-            <w:proofErr w:type="spellEnd"/>
           </w:p>
         </w:tc>
       </w:tr>
@@ -5549,14 +5512,12 @@
             <w:pPr>
               <w:pStyle w:val="Compact"/>
             </w:pPr>
-            <w:proofErr w:type="spellStart"/>
             <w:r>
               <w:rPr>
                 <w:rStyle w:val="VerbatimChar"/>
               </w:rPr>
               <w:t>aws_lambda_function</w:t>
             </w:r>
-            <w:proofErr w:type="spellEnd"/>
             <w:r>
               <w:t xml:space="preserve"> : </w:t>
             </w:r>
@@ -5604,25 +5565,21 @@
             <w:pPr>
               <w:pStyle w:val="Compact"/>
             </w:pPr>
-            <w:proofErr w:type="spellStart"/>
             <w:r>
               <w:rPr>
                 <w:rStyle w:val="VerbatimChar"/>
               </w:rPr>
               <w:t>aws_config_rule</w:t>
             </w:r>
-            <w:proofErr w:type="spellEnd"/>
             <w:r>
               <w:t xml:space="preserve"> : </w:t>
             </w:r>
-            <w:proofErr w:type="spellStart"/>
             <w:r>
               <w:rPr>
                 <w:rStyle w:val="VerbatimChar"/>
               </w:rPr>
               <w:t>ControlPolicy</w:t>
             </w:r>
-            <w:proofErr w:type="spellEnd"/>
           </w:p>
         </w:tc>
       </w:tr>
@@ -5675,14 +5632,12 @@
             <w:pPr>
               <w:pStyle w:val="Compact"/>
             </w:pPr>
-            <w:proofErr w:type="spellStart"/>
             <w:r>
               <w:rPr>
                 <w:rStyle w:val="VerbatimChar"/>
               </w:rPr>
               <w:t>aws_account</w:t>
             </w:r>
-            <w:proofErr w:type="spellEnd"/>
             <w:r>
               <w:t xml:space="preserve"> </w:t>
             </w:r>
@@ -5695,14 +5650,12 @@
             <w:r>
               <w:t xml:space="preserve"> </w:t>
             </w:r>
-            <w:proofErr w:type="spellStart"/>
             <w:r>
               <w:rPr>
                 <w:rStyle w:val="VerbatimChar"/>
               </w:rPr>
               <w:t>aws_apigateway</w:t>
             </w:r>
-            <w:proofErr w:type="spellEnd"/>
           </w:p>
         </w:tc>
       </w:tr>
@@ -5715,14 +5668,12 @@
             <w:pPr>
               <w:pStyle w:val="Compact"/>
             </w:pPr>
-            <w:proofErr w:type="spellStart"/>
             <w:r>
               <w:rPr>
                 <w:rStyle w:val="VerbatimChar"/>
               </w:rPr>
               <w:t>aws_account</w:t>
             </w:r>
-            <w:proofErr w:type="spellEnd"/>
             <w:r>
               <w:t xml:space="preserve"> </w:t>
             </w:r>
@@ -5753,14 +5704,12 @@
             <w:pPr>
               <w:pStyle w:val="Compact"/>
             </w:pPr>
-            <w:proofErr w:type="spellStart"/>
             <w:r>
               <w:rPr>
                 <w:rStyle w:val="VerbatimChar"/>
               </w:rPr>
               <w:t>aws_account</w:t>
             </w:r>
-            <w:proofErr w:type="spellEnd"/>
             <w:r>
               <w:t xml:space="preserve"> </w:t>
             </w:r>
@@ -5773,14 +5722,12 @@
             <w:r>
               <w:t xml:space="preserve"> </w:t>
             </w:r>
-            <w:proofErr w:type="spellStart"/>
             <w:r>
               <w:rPr>
                 <w:rStyle w:val="VerbatimChar"/>
               </w:rPr>
               <w:t>aws_iam</w:t>
             </w:r>
-            <w:proofErr w:type="spellEnd"/>
           </w:p>
         </w:tc>
       </w:tr>
@@ -5793,14 +5740,12 @@
             <w:pPr>
               <w:pStyle w:val="Compact"/>
             </w:pPr>
-            <w:proofErr w:type="spellStart"/>
             <w:r>
               <w:rPr>
                 <w:rStyle w:val="VerbatimChar"/>
               </w:rPr>
               <w:t>aws_account</w:t>
             </w:r>
-            <w:proofErr w:type="spellEnd"/>
             <w:r>
               <w:t xml:space="preserve"> </w:t>
             </w:r>
@@ -5813,14 +5758,12 @@
             <w:r>
               <w:t xml:space="preserve"> </w:t>
             </w:r>
-            <w:proofErr w:type="spellStart"/>
             <w:r>
               <w:rPr>
                 <w:rStyle w:val="VerbatimChar"/>
               </w:rPr>
               <w:t>aws_lambda</w:t>
             </w:r>
-            <w:proofErr w:type="spellEnd"/>
           </w:p>
         </w:tc>
       </w:tr>
@@ -5833,14 +5776,12 @@
             <w:pPr>
               <w:pStyle w:val="Compact"/>
             </w:pPr>
-            <w:proofErr w:type="spellStart"/>
             <w:r>
               <w:rPr>
                 <w:rStyle w:val="VerbatimChar"/>
               </w:rPr>
               <w:t>aws_account</w:t>
             </w:r>
-            <w:proofErr w:type="spellEnd"/>
             <w:r>
               <w:t xml:space="preserve"> </w:t>
             </w:r>
@@ -5871,14 +5812,12 @@
             <w:pPr>
               <w:pStyle w:val="Compact"/>
             </w:pPr>
-            <w:proofErr w:type="spellStart"/>
             <w:r>
               <w:rPr>
                 <w:rStyle w:val="VerbatimChar"/>
               </w:rPr>
               <w:t>aws_account</w:t>
             </w:r>
-            <w:proofErr w:type="spellEnd"/>
             <w:r>
               <w:t xml:space="preserve"> </w:t>
             </w:r>
@@ -5891,14 +5830,12 @@
             <w:r>
               <w:t xml:space="preserve"> </w:t>
             </w:r>
-            <w:proofErr w:type="spellStart"/>
             <w:r>
               <w:rPr>
                 <w:rStyle w:val="VerbatimChar"/>
               </w:rPr>
               <w:t>aws_config</w:t>
             </w:r>
-            <w:proofErr w:type="spellEnd"/>
           </w:p>
         </w:tc>
       </w:tr>
@@ -5911,14 +5848,12 @@
             <w:pPr>
               <w:pStyle w:val="Compact"/>
             </w:pPr>
-            <w:proofErr w:type="spellStart"/>
             <w:r>
               <w:rPr>
                 <w:rStyle w:val="VerbatimChar"/>
               </w:rPr>
               <w:t>aws_apigateway</w:t>
             </w:r>
-            <w:proofErr w:type="spellEnd"/>
             <w:r>
               <w:t xml:space="preserve"> </w:t>
             </w:r>
@@ -5931,14 +5866,12 @@
             <w:r>
               <w:t xml:space="preserve"> </w:t>
             </w:r>
-            <w:proofErr w:type="spellStart"/>
             <w:r>
               <w:rPr>
                 <w:rStyle w:val="VerbatimChar"/>
               </w:rPr>
               <w:t>aws_apigateway_rest_api</w:t>
             </w:r>
-            <w:proofErr w:type="spellEnd"/>
           </w:p>
         </w:tc>
       </w:tr>
@@ -5951,14 +5884,12 @@
             <w:pPr>
               <w:pStyle w:val="Compact"/>
             </w:pPr>
-            <w:proofErr w:type="spellStart"/>
             <w:r>
               <w:rPr>
                 <w:rStyle w:val="VerbatimChar"/>
               </w:rPr>
               <w:t>aws_apigateway_rest_api</w:t>
             </w:r>
-            <w:proofErr w:type="spellEnd"/>
             <w:r>
               <w:t xml:space="preserve"> </w:t>
             </w:r>
@@ -5971,14 +5902,12 @@
             <w:r>
               <w:t xml:space="preserve"> </w:t>
             </w:r>
-            <w:proofErr w:type="spellStart"/>
             <w:r>
               <w:rPr>
                 <w:rStyle w:val="VerbatimChar"/>
               </w:rPr>
               <w:t>aws_lambda_function</w:t>
             </w:r>
-            <w:proofErr w:type="spellEnd"/>
           </w:p>
         </w:tc>
       </w:tr>
@@ -5991,14 +5920,12 @@
             <w:pPr>
               <w:pStyle w:val="Compact"/>
             </w:pPr>
-            <w:proofErr w:type="spellStart"/>
             <w:r>
               <w:rPr>
                 <w:rStyle w:val="VerbatimChar"/>
               </w:rPr>
               <w:t>aws_config</w:t>
             </w:r>
-            <w:proofErr w:type="spellEnd"/>
             <w:r>
               <w:t xml:space="preserve"> </w:t>
             </w:r>
@@ -6011,14 +5938,12 @@
             <w:r>
               <w:t xml:space="preserve"> </w:t>
             </w:r>
-            <w:proofErr w:type="spellStart"/>
             <w:r>
               <w:rPr>
                 <w:rStyle w:val="VerbatimChar"/>
               </w:rPr>
               <w:t>aws_config_rule</w:t>
             </w:r>
-            <w:proofErr w:type="spellEnd"/>
           </w:p>
         </w:tc>
       </w:tr>
@@ -6031,14 +5956,12 @@
             <w:pPr>
               <w:pStyle w:val="Compact"/>
             </w:pPr>
-            <w:proofErr w:type="spellStart"/>
             <w:r>
               <w:rPr>
                 <w:rStyle w:val="VerbatimChar"/>
               </w:rPr>
               <w:t>aws_config_rule</w:t>
             </w:r>
-            <w:proofErr w:type="spellEnd"/>
             <w:r>
               <w:t xml:space="preserve"> </w:t>
             </w:r>
@@ -6051,14 +5974,12 @@
             <w:r>
               <w:t xml:space="preserve"> </w:t>
             </w:r>
-            <w:proofErr w:type="spellStart"/>
             <w:r>
               <w:rPr>
                 <w:rStyle w:val="VerbatimChar"/>
               </w:rPr>
               <w:t>aws_account</w:t>
             </w:r>
-            <w:proofErr w:type="spellEnd"/>
           </w:p>
         </w:tc>
       </w:tr>
@@ -6071,14 +5992,12 @@
             <w:pPr>
               <w:pStyle w:val="Compact"/>
             </w:pPr>
-            <w:proofErr w:type="spellStart"/>
             <w:r>
               <w:rPr>
                 <w:rStyle w:val="VerbatimChar"/>
               </w:rPr>
               <w:t>aws_config_rule</w:t>
             </w:r>
-            <w:proofErr w:type="spellEnd"/>
             <w:r>
               <w:t xml:space="preserve"> </w:t>
             </w:r>
@@ -6109,14 +6028,12 @@
             <w:pPr>
               <w:pStyle w:val="Compact"/>
             </w:pPr>
-            <w:proofErr w:type="spellStart"/>
             <w:r>
               <w:rPr>
                 <w:rStyle w:val="VerbatimChar"/>
               </w:rPr>
               <w:t>aws_config_rule</w:t>
             </w:r>
-            <w:proofErr w:type="spellEnd"/>
             <w:r>
               <w:t xml:space="preserve"> </w:t>
             </w:r>
@@ -6147,14 +6064,12 @@
             <w:pPr>
               <w:pStyle w:val="Compact"/>
             </w:pPr>
-            <w:proofErr w:type="spellStart"/>
             <w:r>
               <w:rPr>
                 <w:rStyle w:val="VerbatimChar"/>
               </w:rPr>
               <w:t>aws_config_rule</w:t>
             </w:r>
-            <w:proofErr w:type="spellEnd"/>
             <w:r>
               <w:t xml:space="preserve"> </w:t>
             </w:r>
@@ -6185,14 +6100,12 @@
             <w:pPr>
               <w:pStyle w:val="Compact"/>
             </w:pPr>
-            <w:proofErr w:type="spellStart"/>
             <w:r>
               <w:rPr>
                 <w:rStyle w:val="VerbatimChar"/>
               </w:rPr>
               <w:t>aws_config_rule</w:t>
             </w:r>
-            <w:proofErr w:type="spellEnd"/>
             <w:r>
               <w:t xml:space="preserve"> </w:t>
             </w:r>
@@ -6205,14 +6118,12 @@
             <w:r>
               <w:t xml:space="preserve"> </w:t>
             </w:r>
-            <w:proofErr w:type="spellStart"/>
             <w:r>
               <w:rPr>
                 <w:rStyle w:val="VerbatimChar"/>
               </w:rPr>
               <w:t>aws_iam_user</w:t>
             </w:r>
-            <w:proofErr w:type="spellEnd"/>
           </w:p>
         </w:tc>
       </w:tr>
@@ -6225,14 +6136,12 @@
             <w:pPr>
               <w:pStyle w:val="Compact"/>
             </w:pPr>
-            <w:proofErr w:type="spellStart"/>
             <w:r>
               <w:rPr>
                 <w:rStyle w:val="VerbatimChar"/>
               </w:rPr>
               <w:t>aws_config_rule</w:t>
             </w:r>
-            <w:proofErr w:type="spellEnd"/>
             <w:r>
               <w:t xml:space="preserve"> </w:t>
             </w:r>
@@ -6245,14 +6154,12 @@
             <w:r>
               <w:t xml:space="preserve"> </w:t>
             </w:r>
-            <w:proofErr w:type="spellStart"/>
             <w:r>
               <w:rPr>
                 <w:rStyle w:val="VerbatimChar"/>
               </w:rPr>
               <w:t>aws_iam_group</w:t>
             </w:r>
-            <w:proofErr w:type="spellEnd"/>
           </w:p>
         </w:tc>
       </w:tr>
@@ -6265,14 +6172,12 @@
             <w:pPr>
               <w:pStyle w:val="Compact"/>
             </w:pPr>
-            <w:proofErr w:type="spellStart"/>
             <w:r>
               <w:rPr>
                 <w:rStyle w:val="VerbatimChar"/>
               </w:rPr>
               <w:t>aws_config_rule</w:t>
             </w:r>
-            <w:proofErr w:type="spellEnd"/>
             <w:r>
               <w:t xml:space="preserve"> </w:t>
             </w:r>
@@ -6285,14 +6190,12 @@
             <w:r>
               <w:t xml:space="preserve"> </w:t>
             </w:r>
-            <w:proofErr w:type="spellStart"/>
             <w:r>
               <w:rPr>
                 <w:rStyle w:val="VerbatimChar"/>
               </w:rPr>
               <w:t>aws_iam_role</w:t>
             </w:r>
-            <w:proofErr w:type="spellEnd"/>
           </w:p>
         </w:tc>
       </w:tr>
@@ -6305,14 +6208,12 @@
             <w:pPr>
               <w:pStyle w:val="Compact"/>
             </w:pPr>
-            <w:proofErr w:type="spellStart"/>
             <w:r>
               <w:rPr>
                 <w:rStyle w:val="VerbatimChar"/>
               </w:rPr>
               <w:t>aws_config_rule</w:t>
             </w:r>
-            <w:proofErr w:type="spellEnd"/>
             <w:r>
               <w:t xml:space="preserve"> </w:t>
             </w:r>
@@ -6631,7 +6532,6 @@
             <w:pPr>
               <w:pStyle w:val="Compact"/>
             </w:pPr>
-            <w:proofErr w:type="spellStart"/>
             <w:r>
               <w:rPr>
                 <w:rStyle w:val="VerbatimChar"/>
@@ -6639,7 +6539,6 @@
               <w:lastRenderedPageBreak/>
               <w:t>aws_iam</w:t>
             </w:r>
-            <w:proofErr w:type="spellEnd"/>
             <w:r>
               <w:t xml:space="preserve"> </w:t>
             </w:r>
@@ -6652,14 +6551,12 @@
             <w:r>
               <w:t xml:space="preserve"> </w:t>
             </w:r>
-            <w:proofErr w:type="spellStart"/>
             <w:r>
               <w:rPr>
                 <w:rStyle w:val="VerbatimChar"/>
               </w:rPr>
               <w:t>aws_iam_managed_policy</w:t>
             </w:r>
-            <w:proofErr w:type="spellEnd"/>
           </w:p>
         </w:tc>
       </w:tr>
@@ -6672,14 +6569,12 @@
             <w:pPr>
               <w:pStyle w:val="Compact"/>
             </w:pPr>
-            <w:proofErr w:type="spellStart"/>
             <w:r>
               <w:rPr>
                 <w:rStyle w:val="VerbatimChar"/>
               </w:rPr>
               <w:t>aws_iam</w:t>
             </w:r>
-            <w:proofErr w:type="spellEnd"/>
             <w:r>
               <w:t xml:space="preserve"> </w:t>
             </w:r>
@@ -6692,14 +6587,12 @@
             <w:r>
               <w:t xml:space="preserve"> </w:t>
             </w:r>
-            <w:proofErr w:type="spellStart"/>
             <w:r>
               <w:rPr>
                 <w:rStyle w:val="VerbatimChar"/>
               </w:rPr>
               <w:t>aws_iam_role</w:t>
             </w:r>
-            <w:proofErr w:type="spellEnd"/>
           </w:p>
         </w:tc>
       </w:tr>
@@ -6712,14 +6605,12 @@
             <w:pPr>
               <w:pStyle w:val="Compact"/>
             </w:pPr>
-            <w:proofErr w:type="spellStart"/>
             <w:r>
               <w:rPr>
                 <w:rStyle w:val="VerbatimChar"/>
               </w:rPr>
               <w:t>aws_iam</w:t>
             </w:r>
-            <w:proofErr w:type="spellEnd"/>
             <w:r>
               <w:t xml:space="preserve"> </w:t>
             </w:r>
@@ -6732,14 +6623,12 @@
             <w:r>
               <w:t xml:space="preserve"> </w:t>
             </w:r>
-            <w:proofErr w:type="spellStart"/>
             <w:r>
               <w:rPr>
                 <w:rStyle w:val="VerbatimChar"/>
               </w:rPr>
               <w:t>aws_iam_role_policy</w:t>
             </w:r>
-            <w:proofErr w:type="spellEnd"/>
           </w:p>
         </w:tc>
       </w:tr>
@@ -6752,14 +6641,12 @@
             <w:pPr>
               <w:pStyle w:val="Compact"/>
             </w:pPr>
-            <w:proofErr w:type="spellStart"/>
             <w:r>
               <w:rPr>
                 <w:rStyle w:val="VerbatimChar"/>
               </w:rPr>
               <w:t>aws_iam</w:t>
             </w:r>
-            <w:proofErr w:type="spellEnd"/>
             <w:r>
               <w:t xml:space="preserve"> </w:t>
             </w:r>
@@ -6772,14 +6659,12 @@
             <w:r>
               <w:t xml:space="preserve"> </w:t>
             </w:r>
-            <w:proofErr w:type="spellStart"/>
             <w:r>
               <w:rPr>
                 <w:rStyle w:val="VerbatimChar"/>
               </w:rPr>
               <w:t>aws_iam_user</w:t>
             </w:r>
-            <w:proofErr w:type="spellEnd"/>
           </w:p>
         </w:tc>
       </w:tr>
@@ -6792,14 +6677,12 @@
             <w:pPr>
               <w:pStyle w:val="Compact"/>
             </w:pPr>
-            <w:proofErr w:type="spellStart"/>
             <w:r>
               <w:rPr>
                 <w:rStyle w:val="VerbatimChar"/>
               </w:rPr>
               <w:t>aws_iam</w:t>
             </w:r>
-            <w:proofErr w:type="spellEnd"/>
             <w:r>
               <w:t xml:space="preserve"> </w:t>
             </w:r>
@@ -6812,14 +6695,12 @@
             <w:r>
               <w:t xml:space="preserve"> </w:t>
             </w:r>
-            <w:proofErr w:type="spellStart"/>
             <w:r>
               <w:rPr>
                 <w:rStyle w:val="VerbatimChar"/>
               </w:rPr>
               <w:t>aws_iam_user_policy</w:t>
             </w:r>
-            <w:proofErr w:type="spellEnd"/>
           </w:p>
         </w:tc>
       </w:tr>
@@ -6832,14 +6713,12 @@
             <w:pPr>
               <w:pStyle w:val="Compact"/>
             </w:pPr>
-            <w:proofErr w:type="spellStart"/>
             <w:r>
               <w:rPr>
                 <w:rStyle w:val="VerbatimChar"/>
               </w:rPr>
               <w:t>aws_iam</w:t>
             </w:r>
-            <w:proofErr w:type="spellEnd"/>
             <w:r>
               <w:t xml:space="preserve"> </w:t>
             </w:r>
@@ -6852,14 +6731,12 @@
             <w:r>
               <w:t xml:space="preserve"> </w:t>
             </w:r>
-            <w:proofErr w:type="spellStart"/>
             <w:r>
               <w:rPr>
                 <w:rStyle w:val="VerbatimChar"/>
               </w:rPr>
               <w:t>aws_iam_group</w:t>
             </w:r>
-            <w:proofErr w:type="spellEnd"/>
           </w:p>
         </w:tc>
       </w:tr>
@@ -6872,14 +6749,12 @@
             <w:pPr>
               <w:pStyle w:val="Compact"/>
             </w:pPr>
-            <w:proofErr w:type="spellStart"/>
             <w:r>
               <w:rPr>
                 <w:rStyle w:val="VerbatimChar"/>
               </w:rPr>
               <w:t>aws_iam</w:t>
             </w:r>
-            <w:proofErr w:type="spellEnd"/>
             <w:r>
               <w:t xml:space="preserve"> </w:t>
             </w:r>
@@ -6892,14 +6767,12 @@
             <w:r>
               <w:t xml:space="preserve"> </w:t>
             </w:r>
-            <w:proofErr w:type="spellStart"/>
             <w:r>
               <w:rPr>
                 <w:rStyle w:val="VerbatimChar"/>
               </w:rPr>
               <w:t>aws_iam_group_policy</w:t>
             </w:r>
-            <w:proofErr w:type="spellEnd"/>
           </w:p>
         </w:tc>
       </w:tr>
@@ -6912,14 +6785,12 @@
             <w:pPr>
               <w:pStyle w:val="Compact"/>
             </w:pPr>
-            <w:proofErr w:type="spellStart"/>
             <w:r>
               <w:rPr>
                 <w:rStyle w:val="VerbatimChar"/>
               </w:rPr>
               <w:t>aws_iam_group</w:t>
             </w:r>
-            <w:proofErr w:type="spellEnd"/>
             <w:r>
               <w:t xml:space="preserve"> </w:t>
             </w:r>
@@ -6932,14 +6803,12 @@
             <w:r>
               <w:t xml:space="preserve"> </w:t>
             </w:r>
-            <w:proofErr w:type="spellStart"/>
             <w:r>
               <w:rPr>
                 <w:rStyle w:val="VerbatimChar"/>
               </w:rPr>
               <w:t>aws_iam_group_policy</w:t>
             </w:r>
-            <w:proofErr w:type="spellEnd"/>
           </w:p>
         </w:tc>
       </w:tr>
@@ -6952,14 +6821,12 @@
             <w:pPr>
               <w:pStyle w:val="Compact"/>
             </w:pPr>
-            <w:proofErr w:type="spellStart"/>
             <w:r>
               <w:rPr>
                 <w:rStyle w:val="VerbatimChar"/>
               </w:rPr>
               <w:t>aws_iam_group</w:t>
             </w:r>
-            <w:proofErr w:type="spellEnd"/>
             <w:r>
               <w:t xml:space="preserve"> </w:t>
             </w:r>
@@ -6972,14 +6839,12 @@
             <w:r>
               <w:t xml:space="preserve"> </w:t>
             </w:r>
-            <w:proofErr w:type="spellStart"/>
             <w:r>
               <w:rPr>
                 <w:rStyle w:val="VerbatimChar"/>
               </w:rPr>
               <w:t>aws_iam_user</w:t>
             </w:r>
-            <w:proofErr w:type="spellEnd"/>
           </w:p>
         </w:tc>
       </w:tr>
@@ -6992,14 +6857,12 @@
             <w:pPr>
               <w:pStyle w:val="Compact"/>
             </w:pPr>
-            <w:proofErr w:type="spellStart"/>
             <w:r>
               <w:rPr>
                 <w:rStyle w:val="VerbatimChar"/>
               </w:rPr>
               <w:t>aws_iam_group</w:t>
             </w:r>
-            <w:proofErr w:type="spellEnd"/>
             <w:r>
               <w:t xml:space="preserve"> </w:t>
             </w:r>
@@ -7012,14 +6875,12 @@
             <w:r>
               <w:t xml:space="preserve"> </w:t>
             </w:r>
-            <w:proofErr w:type="spellStart"/>
             <w:r>
               <w:rPr>
                 <w:rStyle w:val="VerbatimChar"/>
               </w:rPr>
               <w:t>aws_iam_managed_policy</w:t>
             </w:r>
-            <w:proofErr w:type="spellEnd"/>
           </w:p>
         </w:tc>
       </w:tr>
@@ -7032,14 +6893,12 @@
             <w:pPr>
               <w:pStyle w:val="Compact"/>
             </w:pPr>
-            <w:proofErr w:type="spellStart"/>
             <w:r>
               <w:rPr>
                 <w:rStyle w:val="VerbatimChar"/>
               </w:rPr>
               <w:t>aws_iam_role</w:t>
             </w:r>
-            <w:proofErr w:type="spellEnd"/>
             <w:r>
               <w:t xml:space="preserve"> </w:t>
             </w:r>
@@ -7052,14 +6911,12 @@
             <w:r>
               <w:t xml:space="preserve"> </w:t>
             </w:r>
-            <w:proofErr w:type="spellStart"/>
             <w:r>
               <w:rPr>
                 <w:rStyle w:val="VerbatimChar"/>
               </w:rPr>
               <w:t>aws_iam_role_policy</w:t>
             </w:r>
-            <w:proofErr w:type="spellEnd"/>
           </w:p>
         </w:tc>
       </w:tr>
@@ -7072,14 +6929,12 @@
             <w:pPr>
               <w:pStyle w:val="Compact"/>
             </w:pPr>
-            <w:proofErr w:type="spellStart"/>
             <w:r>
               <w:rPr>
                 <w:rStyle w:val="VerbatimChar"/>
               </w:rPr>
               <w:t>aws_iam_role</w:t>
             </w:r>
-            <w:proofErr w:type="spellEnd"/>
             <w:r>
               <w:t xml:space="preserve"> </w:t>
             </w:r>
@@ -7092,14 +6947,12 @@
             <w:r>
               <w:t xml:space="preserve"> </w:t>
             </w:r>
-            <w:proofErr w:type="spellStart"/>
             <w:r>
               <w:rPr>
                 <w:rStyle w:val="VerbatimChar"/>
               </w:rPr>
               <w:t>aws_iam_managed_policy</w:t>
             </w:r>
-            <w:proofErr w:type="spellEnd"/>
           </w:p>
         </w:tc>
       </w:tr>
@@ -7112,14 +6965,12 @@
             <w:pPr>
               <w:pStyle w:val="Compact"/>
             </w:pPr>
-            <w:proofErr w:type="spellStart"/>
             <w:r>
               <w:rPr>
                 <w:rStyle w:val="VerbatimChar"/>
               </w:rPr>
               <w:t>aws_iam_user</w:t>
             </w:r>
-            <w:proofErr w:type="spellEnd"/>
             <w:r>
               <w:t xml:space="preserve"> </w:t>
             </w:r>
@@ -7132,14 +6983,12 @@
             <w:r>
               <w:t xml:space="preserve"> </w:t>
             </w:r>
-            <w:proofErr w:type="spellStart"/>
             <w:r>
               <w:rPr>
                 <w:rStyle w:val="VerbatimChar"/>
               </w:rPr>
               <w:t>aws_iam_managed_policy</w:t>
             </w:r>
-            <w:proofErr w:type="spellEnd"/>
           </w:p>
         </w:tc>
       </w:tr>
@@ -7152,14 +7001,12 @@
             <w:pPr>
               <w:pStyle w:val="Compact"/>
             </w:pPr>
-            <w:proofErr w:type="spellStart"/>
             <w:r>
               <w:rPr>
                 <w:rStyle w:val="VerbatimChar"/>
               </w:rPr>
               <w:t>aws_iam_user</w:t>
             </w:r>
-            <w:proofErr w:type="spellEnd"/>
             <w:r>
               <w:t xml:space="preserve"> </w:t>
             </w:r>
@@ -7172,14 +7019,12 @@
             <w:r>
               <w:t xml:space="preserve"> </w:t>
             </w:r>
-            <w:proofErr w:type="spellStart"/>
             <w:r>
               <w:rPr>
                 <w:rStyle w:val="VerbatimChar"/>
               </w:rPr>
               <w:t>aws_iam_user_policy</w:t>
             </w:r>
-            <w:proofErr w:type="spellEnd"/>
           </w:p>
         </w:tc>
       </w:tr>
@@ -7192,14 +7037,12 @@
             <w:pPr>
               <w:pStyle w:val="Compact"/>
             </w:pPr>
-            <w:proofErr w:type="spellStart"/>
             <w:r>
               <w:rPr>
                 <w:rStyle w:val="VerbatimChar"/>
               </w:rPr>
               <w:t>aws_lambda</w:t>
             </w:r>
-            <w:proofErr w:type="spellEnd"/>
             <w:r>
               <w:t xml:space="preserve"> </w:t>
             </w:r>
@@ -7212,14 +7055,12 @@
             <w:r>
               <w:t xml:space="preserve"> </w:t>
             </w:r>
-            <w:proofErr w:type="spellStart"/>
             <w:r>
               <w:rPr>
                 <w:rStyle w:val="VerbatimChar"/>
               </w:rPr>
               <w:t>aws_lambda_function</w:t>
             </w:r>
-            <w:proofErr w:type="spellEnd"/>
           </w:p>
         </w:tc>
       </w:tr>
@@ -7232,14 +7073,12 @@
             <w:pPr>
               <w:pStyle w:val="Compact"/>
             </w:pPr>
-            <w:proofErr w:type="spellStart"/>
             <w:r>
               <w:rPr>
                 <w:rStyle w:val="VerbatimChar"/>
               </w:rPr>
               <w:t>aws_lambda_function</w:t>
             </w:r>
-            <w:proofErr w:type="spellEnd"/>
             <w:r>
               <w:t xml:space="preserve"> </w:t>
             </w:r>
@@ -7252,14 +7091,12 @@
             <w:r>
               <w:t xml:space="preserve"> </w:t>
             </w:r>
-            <w:proofErr w:type="spellStart"/>
             <w:r>
               <w:rPr>
                 <w:rStyle w:val="VerbatimChar"/>
               </w:rPr>
               <w:t>aws_iam_role</w:t>
             </w:r>
-            <w:proofErr w:type="spellEnd"/>
           </w:p>
         </w:tc>
       </w:tr>
@@ -7330,14 +7167,12 @@
             <w:pPr>
               <w:pStyle w:val="Compact"/>
             </w:pPr>
-            <w:proofErr w:type="spellStart"/>
             <w:r>
               <w:rPr>
                 <w:rStyle w:val="VerbatimChar"/>
               </w:rPr>
               <w:t>aws_iam_user</w:t>
             </w:r>
-            <w:proofErr w:type="spellEnd"/>
             <w:r>
               <w:t xml:space="preserve"> </w:t>
             </w:r>
@@ -7410,14 +7245,12 @@
             <w:pPr>
               <w:pStyle w:val="Compact"/>
             </w:pPr>
-            <w:proofErr w:type="spellStart"/>
             <w:r>
               <w:rPr>
                 <w:rStyle w:val="VerbatimChar"/>
               </w:rPr>
               <w:t>User|Service|AccessRole</w:t>
             </w:r>
-            <w:proofErr w:type="spellEnd"/>
             <w:r>
               <w:t xml:space="preserve"> </w:t>
             </w:r>
@@ -7430,14 +7263,12 @@
             <w:r>
               <w:t xml:space="preserve"> </w:t>
             </w:r>
-            <w:proofErr w:type="spellStart"/>
             <w:r>
               <w:rPr>
                 <w:rStyle w:val="VerbatimChar"/>
               </w:rPr>
               <w:t>aws_iam_role</w:t>
             </w:r>
-            <w:proofErr w:type="spellEnd"/>
           </w:p>
         </w:tc>
       </w:tr>
@@ -7581,25 +7412,21 @@
       <w:r>
         <w:t xml:space="preserve">The integration instance configuration requires the customer’s Bitbucket OAuth App </w:t>
       </w:r>
-      <w:proofErr w:type="spellStart"/>
       <w:r>
         <w:rPr>
           <w:rStyle w:val="VerbatimChar"/>
         </w:rPr>
         <w:t>clientId</w:t>
       </w:r>
-      <w:proofErr w:type="spellEnd"/>
       <w:r>
         <w:t xml:space="preserve"> and </w:t>
       </w:r>
-      <w:proofErr w:type="spellStart"/>
       <w:r>
         <w:rPr>
           <w:rStyle w:val="VerbatimChar"/>
         </w:rPr>
         <w:t>clientSecret</w:t>
       </w:r>
-      <w:proofErr w:type="spellEnd"/>
       <w:r>
         <w:t xml:space="preserve"> to authenticate requests to the Bitbucket REST APIs. The integration requires Read access to the target Account, Team Membership, Projects, and Repositories.</w:t>
       </w:r>
@@ -7621,13 +7448,8 @@
       <w:pPr>
         <w:pStyle w:val="ImageCaption"/>
       </w:pPr>
-      <w:proofErr w:type="spellStart"/>
-      <w:r>
-        <w:t>BitBucket</w:t>
-      </w:r>
-      <w:proofErr w:type="spellEnd"/>
-      <w:r>
-        <w:t xml:space="preserve"> OAuth Example Config</w:t>
+      <w:r>
+        <w:t>BitBucket OAuth Example Config</w:t>
       </w:r>
     </w:p>
     <w:p>
@@ -9026,6 +8848,11 @@
         <w:docPartUnique/>
       </w:docPartObj>
     </w:sdtPr>
+    <w:sdtEndPr>
+      <w:rPr>
+        <w:rStyle w:val="PageNumber"/>
+      </w:rPr>
+    </w:sdtEndPr>
     <w:sdtContent>
       <w:p>
         <w:pPr>
@@ -9079,6 +8906,11 @@
         <w:docPartUnique/>
       </w:docPartObj>
     </w:sdtPr>
+    <w:sdtEndPr>
+      <w:rPr>
+        <w:rStyle w:val="PageNumber"/>
+      </w:rPr>
+    </w:sdtEndPr>
     <w:sdtContent>
       <w:p>
         <w:pPr>
@@ -9934,6 +9766,13 @@
     <w:lsdException w:name="Light Shading"/>
     <w:lsdException w:name="Light List"/>
     <w:lsdException w:name="Light Grid"/>
+    <w:lsdException w:name="Medium Shading 1"/>
+    <w:lsdException w:name="Medium Shading 2"/>
+    <w:lsdException w:name="Medium List 1"/>
+    <w:lsdException w:name="Medium List 2"/>
+    <w:lsdException w:name="Medium Grid 1"/>
+    <w:lsdException w:name="Medium Grid 2"/>
+    <w:lsdException w:name="Medium Grid 3"/>
     <w:lsdException w:name="Dark List"/>
     <w:lsdException w:name="Colorful Shading"/>
     <w:lsdException w:name="Colorful List"/>
@@ -10309,6 +10148,7 @@
   <w:style w:type="character" w:default="1" w:styleId="DefaultParagraphFont">
     <w:name w:val="Default Paragraph Font"/>
     <w:uiPriority w:val="1"/>
+    <w:semiHidden/>
     <w:unhideWhenUsed/>
   </w:style>
   <w:style w:type="table" w:default="1" w:styleId="TableNormal">

</xml_diff>

<commit_message>
update exported docx and pdf
</commit_message>
<xml_diff>
--- a/export/jupiterone-data-security.docx
+++ b/export/jupiterone-data-security.docx
@@ -579,7 +579,7 @@
           </mc:Choice>
           <mc:Fallback>
             <w:pict>
-              <v:group w14:anchorId="5BB43E42" id="Group 5" o:spid="_x0000_s1026" style="position:absolute;margin-left:-225.65pt;margin-top:241.45pt;width:778.75pt;height:148pt;z-index:251660288" coordsize="98898,18793" o:gfxdata="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">
+              <v:group w14:anchorId="27DC4D43" id="Group 5" o:spid="_x0000_s1026" style="position:absolute;margin-left:-225.65pt;margin-top:241.45pt;width:778.75pt;height:148pt;z-index:251660288" coordsize="98898,18793" o:gfxdata="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">
                 <v:shape id="Freeform 11" o:spid="_x0000_s1027" style="position:absolute;top:1245;width:98898;height:17439;visibility:visible;mso-wrap-style:square;v-text-anchor:middle" coordsize="10414000,1807331" o:gfxdata="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" path="m,1807331c639233,1489831,1706033,973364,2641600,931031v935567,-42333,2258483,482600,3225800,330200c6834717,1108831,7691967,92831,8445500,16631v753533,-76200,1481667,127000,1968500,254000l10384903,1804096,,1807331xe" fillcolor="#0063a9" stroked="f" strokeweight="2pt">
                   <v:fill opacity="39976f" color2="#d8ec13" angle="90" colors="0 #0063a9;3277f #0063a9;31457f #2accff" focus="100%" type="gradient"/>
                   <v:path arrowok="t" o:connecttype="custom" o:connectlocs="0,1743877;2508640,898343;5572075,1216950;8020411,16047;9889830,261129;9862198,1740756;0,1743877" o:connectangles="0,0,0,0,0,0,0"/>
@@ -2191,16 +2191,7 @@
                 <w:rStyle w:val="Hyperlink"/>
                 <w:noProof/>
               </w:rPr>
-              <w:t>Bitbucket Data and Integr</w:t>
-            </w:r>
-            <w:bookmarkStart w:id="0" w:name="_GoBack"/>
-            <w:bookmarkEnd w:id="0"/>
-            <w:r>
-              <w:rPr>
-                <w:rStyle w:val="Hyperlink"/>
-                <w:noProof/>
-              </w:rPr>
-              <w:t>ation Details</w:t>
+              <w:t>Bitbucket Data and Integration Details</w:t>
             </w:r>
             <w:r>
               <w:rPr>
@@ -3460,7 +3451,8 @@
           <w:szCs w:val="32"/>
         </w:rPr>
       </w:pPr>
-      <w:bookmarkStart w:id="1" w:name="jupiterone-data-security"/>
+      <w:bookmarkStart w:id="0" w:name="jupiterone-data-security"/>
+      <w:bookmarkStart w:id="1" w:name="_GoBack"/>
       <w:r>
         <w:rPr>
           <w:noProof/>
@@ -3469,12 +3461,12 @@
           <wp:anchor distT="0" distB="0" distL="114300" distR="114300" simplePos="0" relativeHeight="251661312" behindDoc="1" locked="0" layoutInCell="1" allowOverlap="1" wp14:anchorId="12AA6B66">
             <wp:simplePos x="0" y="0"/>
             <wp:positionH relativeFrom="column">
-              <wp:posOffset>2178685</wp:posOffset>
+              <wp:posOffset>2347332</wp:posOffset>
             </wp:positionH>
             <wp:positionV relativeFrom="paragraph">
-              <wp:posOffset>2311756</wp:posOffset>
+              <wp:posOffset>2638022</wp:posOffset>
             </wp:positionV>
-            <wp:extent cx="5480447" cy="4830116"/>
+            <wp:extent cx="5486400" cy="5486400"/>
             <wp:effectExtent l="0" t="0" r="0" b="0"/>
             <wp:wrapNone/>
             <wp:docPr id="9" name="Graphic 8">
@@ -3502,24 +3494,29 @@
                       <a:picLocks noChangeAspect="1"/>
                     </pic:cNvPicPr>
                   </pic:nvPicPr>
-                  <pic:blipFill rotWithShape="1">
+                  <pic:blipFill>
                     <a:blip r:embed="rId9">
+                      <a:duotone>
+                        <a:schemeClr val="bg2">
+                          <a:shade val="45000"/>
+                          <a:satMod val="135000"/>
+                        </a:schemeClr>
+                        <a:prstClr val="white"/>
+                      </a:duotone>
                       <a:extLst>
                         <a:ext uri="{28A0092B-C50C-407E-A947-70E740481C1C}">
                           <a14:useLocalDpi xmlns:a14="http://schemas.microsoft.com/office/drawing/2010/main" val="0"/>
                         </a:ext>
-                        <a:ext uri="{96DAC541-7B7A-43D3-8B79-37D633B846F1}">
-                          <asvg:svgBlip xmlns:asvg="http://schemas.microsoft.com/office/drawing/2016/SVG/main" r:embed="rId10"/>
-                        </a:ext>
                       </a:extLst>
                     </a:blip>
-                    <a:srcRect r="6352" b="17465"/>
-                    <a:stretch/>
+                    <a:stretch>
+                      <a:fillRect/>
+                    </a:stretch>
                   </pic:blipFill>
                   <pic:spPr>
                     <a:xfrm>
                       <a:off x="0" y="0"/>
-                      <a:ext cx="5480447" cy="4830116"/>
+                      <a:ext cx="5486400" cy="5486400"/>
                     </a:xfrm>
                     <a:prstGeom prst="rect">
                       <a:avLst/>
@@ -3537,6 +3534,7 @@
           </wp:anchor>
         </w:drawing>
       </w:r>
+      <w:bookmarkEnd w:id="1"/>
       <w:r>
         <w:br w:type="page"/>
       </w:r>
@@ -3550,7 +3548,7 @@
         <w:lastRenderedPageBreak/>
         <w:t>JupiterOne Data Security</w:t>
       </w:r>
-      <w:bookmarkEnd w:id="1"/>
+      <w:bookmarkEnd w:id="0"/>
       <w:bookmarkEnd w:id="2"/>
     </w:p>
     <w:p>
@@ -3620,12 +3618,14 @@
       <w:r>
         <w:t xml:space="preserve"> </w:t>
       </w:r>
+      <w:proofErr w:type="gramStart"/>
       <w:r>
         <w:rPr>
           <w:rStyle w:val="VerbatimChar"/>
         </w:rPr>
         <w:t>*.apps.us.jupiterone.io</w:t>
       </w:r>
+      <w:proofErr w:type="gramEnd"/>
       <w:r>
         <w:t xml:space="preserve"> is the associated production URL that the SSL/TLS certificate has been issued to.</w:t>
       </w:r>
@@ -3671,12 +3671,14 @@
       <w:r>
         <w:t xml:space="preserve">JupiterOne is a multi-tenancy, software-as-a-service platform hosted in AWS. Customer data is logically partitioned/segregated by software via a unique </w:t>
       </w:r>
+      <w:proofErr w:type="spellStart"/>
       <w:r>
         <w:rPr>
           <w:rStyle w:val="VerbatimChar"/>
         </w:rPr>
         <w:t>accountId</w:t>
       </w:r>
+      <w:proofErr w:type="spellEnd"/>
       <w:r>
         <w:t xml:space="preserve"> associated with every piece of data. Access to data is restricted to within each unique account for users granted proper access to that account. This is a standard pattern used by cloud infrastructure and SaaS providers.</w:t>
       </w:r>
@@ -3735,7 +3737,7 @@
       <w:r>
         <w:t xml:space="preserve"> the JupiterOne Data Model can be found </w:t>
       </w:r>
-      <w:hyperlink r:id="rId11">
+      <w:hyperlink r:id="rId10">
         <w:r>
           <w:rPr>
             <w:rStyle w:val="Hyperlink"/>
@@ -3763,7 +3765,7 @@
           <w:numId w:val="3"/>
         </w:numPr>
       </w:pPr>
-      <w:hyperlink r:id="rId12">
+      <w:hyperlink r:id="rId11">
         <w:r>
           <w:rPr>
             <w:rStyle w:val="Hyperlink"/>
@@ -3780,7 +3782,7 @@
           <w:numId w:val="3"/>
         </w:numPr>
       </w:pPr>
-      <w:hyperlink r:id="rId13">
+      <w:hyperlink r:id="rId12">
         <w:r>
           <w:rPr>
             <w:rStyle w:val="Hyperlink"/>
@@ -3797,13 +3799,15 @@
           <w:numId w:val="3"/>
         </w:numPr>
       </w:pPr>
-      <w:hyperlink r:id="rId14">
+      <w:hyperlink r:id="rId13">
+        <w:proofErr w:type="spellStart"/>
         <w:r>
           <w:rPr>
             <w:rStyle w:val="Hyperlink"/>
           </w:rPr>
           <w:t>Github</w:t>
         </w:r>
+        <w:proofErr w:type="spellEnd"/>
       </w:hyperlink>
     </w:p>
     <w:p>
@@ -3814,7 +3818,7 @@
           <w:numId w:val="3"/>
         </w:numPr>
       </w:pPr>
-      <w:hyperlink r:id="rId15">
+      <w:hyperlink r:id="rId14">
         <w:r>
           <w:rPr>
             <w:rStyle w:val="Hyperlink"/>
@@ -3857,7 +3861,15 @@
         <w:t>NOT</w:t>
       </w:r>
       <w:r>
-        <w:t xml:space="preserve"> read S3 objects data from a connected AWS account, or the actual source code of a connected Bitbucket/Github account.</w:t>
+        <w:t xml:space="preserve"> read S3 objects data from a connected AWS account, or the actual source code of a connected Bitbucket/</w:t>
+      </w:r>
+      <w:proofErr w:type="spellStart"/>
+      <w:r>
+        <w:t>Github</w:t>
+      </w:r>
+      <w:proofErr w:type="spellEnd"/>
+      <w:r>
+        <w:t xml:space="preserve"> account.</w:t>
       </w:r>
     </w:p>
     <w:p>
@@ -3949,7 +3961,15 @@
         <w:pStyle w:val="FirstParagraph"/>
       </w:pPr>
       <w:r>
-        <w:t>You retain full ownership of all data that is ingested via integrations, API or manual importing/creation. Data is stored in JupiterOne’s production environment in AWS, protected via encryption and replication as specified in the first section.</w:t>
+        <w:t xml:space="preserve">You retain full ownership of all data that is ingested via integrations, API or manual importing/creation. Data is stored in </w:t>
+      </w:r>
+      <w:proofErr w:type="spellStart"/>
+      <w:r>
+        <w:t>JupiterOne’s</w:t>
+      </w:r>
+      <w:proofErr w:type="spellEnd"/>
+      <w:r>
+        <w:t xml:space="preserve"> production environment in AWS, protected via encryption and replication as specified in the first section.</w:t>
       </w:r>
     </w:p>
     <w:p>
@@ -4014,7 +4034,7 @@
       <w:r>
         <w:t xml:space="preserve">You can review our published </w:t>
       </w:r>
-      <w:hyperlink r:id="rId16">
+      <w:hyperlink r:id="rId15">
         <w:r>
           <w:rPr>
             <w:rStyle w:val="Hyperlink"/>
@@ -4025,7 +4045,7 @@
       <w:r>
         <w:t xml:space="preserve"> and corresponding </w:t>
       </w:r>
-      <w:hyperlink r:id="rId17">
+      <w:hyperlink r:id="rId16">
         <w:r>
           <w:rPr>
             <w:rStyle w:val="Hyperlink"/>
@@ -4070,12 +4090,14 @@
       <w:r>
         <w:t xml:space="preserve"> </w:t>
       </w:r>
+      <w:proofErr w:type="gramStart"/>
       <w:r>
         <w:rPr>
           <w:rStyle w:val="VerbatimChar"/>
         </w:rPr>
         <w:t>*.us.jupiterone.io</w:t>
       </w:r>
+      <w:proofErr w:type="gramEnd"/>
       <w:r>
         <w:t xml:space="preserve"> is the current production domain.</w:t>
       </w:r>
@@ -4236,7 +4258,15 @@
         <w:pStyle w:val="FirstParagraph"/>
       </w:pPr>
       <w:r>
-        <w:t>Multi-Factor Authentication (MFA) or Two-Step Verification (2SV) is strongly recommended for all users on the JupiterOne platform. This needs to be enabled and configured via your SSO provider (Google or your SAML IdP such as Okta or OneLogin).</w:t>
+        <w:t xml:space="preserve">Multi-Factor Authentication (MFA) or Two-Step Verification (2SV) is strongly recommended for all users on the JupiterOne platform. This needs to be enabled and configured via your SSO provider (Google or your SAML </w:t>
+      </w:r>
+      <w:proofErr w:type="spellStart"/>
+      <w:r>
+        <w:t>IdP</w:t>
+      </w:r>
+      <w:proofErr w:type="spellEnd"/>
+      <w:r>
+        <w:t xml:space="preserve"> such as Okta or OneLogin).</w:t>
       </w:r>
     </w:p>
     <w:p>
@@ -4266,7 +4296,7 @@
       <w:r>
         <w:t xml:space="preserve">A good general overview of ABAC is sections 1 and 2 of NIST’s </w:t>
       </w:r>
-      <w:hyperlink r:id="rId18">
+      <w:hyperlink r:id="rId17">
         <w:r>
           <w:rPr>
             <w:rStyle w:val="Hyperlink"/>
@@ -4275,7 +4305,15 @@
         </w:r>
       </w:hyperlink>
       <w:r>
-        <w:t>. The absolute basics of ABAC are that you have a subject (e.g. a user) who wants to perform some operation ( e.g. download) on an object (e.g. a file) in some environment. The subject, object and environment all have attributes (i.e. key/value pairs), and there are policies that control the privileges (i.e. what operations the subject can perform) given the attributes.</w:t>
+        <w:t xml:space="preserve">. The absolute basics of ABAC are that you have a subject (e.g. a user) who wants to perform some operation </w:t>
+      </w:r>
+      <w:proofErr w:type="gramStart"/>
+      <w:r>
+        <w:t>( e.g.</w:t>
+      </w:r>
+      <w:proofErr w:type="gramEnd"/>
+      <w:r>
+        <w:t> download) on an object (e.g. a file) in some environment. The subject, object and environment all have attributes (i.e. key/value pairs), and there are policies that control the privileges (i.e. what operations the subject can perform) given the attributes.</w:t>
       </w:r>
     </w:p>
     <w:p>
@@ -4403,7 +4441,7 @@
       <w:r>
         <w:t xml:space="preserve">We use </w:t>
       </w:r>
-      <w:hyperlink r:id="rId19">
+      <w:hyperlink r:id="rId18">
         <w:r>
           <w:rPr>
             <w:rStyle w:val="Hyperlink"/>
@@ -4412,7 +4450,15 @@
         </w:r>
       </w:hyperlink>
       <w:r>
-        <w:t xml:space="preserve"> for authorization, which means in order to access data a user must authenticate and the requesting app must be authorized. Implicit grant, authorization code, and client credentials flows are supported. Authorization code is recommended for web apps, which involves utilizing both the authorize and token API resources. When using the authorization code grant flow, it is also recommended to use Proof Key for Code Exchange (PCKE) to mitigate authorization code intercept attacks. Contact us if building a native app which can securely perform client credentials flow.</w:t>
+        <w:t xml:space="preserve"> for authorization, which means in order to access data a user must </w:t>
+      </w:r>
+      <w:proofErr w:type="gramStart"/>
+      <w:r>
+        <w:t>authenticate</w:t>
+      </w:r>
+      <w:proofErr w:type="gramEnd"/>
+      <w:r>
+        <w:t xml:space="preserve"> and the requesting app must be authorized. Implicit grant, authorization code, and client credentials flows are supported. Authorization code is recommended for web apps, which involves utilizing both the authorize and token API resources. When using the authorization code grant flow, it is also recommended to use Proof Key for Code Exchange (PCKE) to mitigate authorization code intercept attacks. Contact us if building a native app which can securely perform client credentials flow.</w:t>
       </w:r>
     </w:p>
     <w:p>
@@ -4590,21 +4636,25 @@
       <w:r>
         <w:t xml:space="preserve">The integration instance configuration requires the customer’s </w:t>
       </w:r>
+      <w:proofErr w:type="spellStart"/>
       <w:r>
         <w:rPr>
           <w:rStyle w:val="VerbatimChar"/>
         </w:rPr>
         <w:t>roleArn</w:t>
       </w:r>
+      <w:proofErr w:type="spellEnd"/>
       <w:r>
         <w:t xml:space="preserve"> to assume in order to read infrastructure information through AWS APIs. The role is configured to require an </w:t>
       </w:r>
+      <w:proofErr w:type="spellStart"/>
       <w:r>
         <w:rPr>
           <w:rStyle w:val="VerbatimChar"/>
         </w:rPr>
         <w:t>externalId</w:t>
       </w:r>
+      <w:proofErr w:type="spellEnd"/>
       <w:r>
         <w:t>; this also must be maintained in the instance configuration.</w:t>
       </w:r>
@@ -4616,7 +4666,7 @@
       <w:r>
         <w:t xml:space="preserve">Detailed setup instructions and a pre-built CloudFormation Stack are provided in the application and maintained in the public </w:t>
       </w:r>
-      <w:hyperlink r:id="rId20">
+      <w:hyperlink r:id="rId19">
         <w:r>
           <w:rPr>
             <w:rStyle w:val="Hyperlink"/>
@@ -4625,7 +4675,15 @@
         </w:r>
       </w:hyperlink>
       <w:r>
-        <w:t xml:space="preserve"> project on Github.</w:t>
+        <w:t xml:space="preserve"> project on </w:t>
+      </w:r>
+      <w:proofErr w:type="spellStart"/>
+      <w:r>
+        <w:t>Github</w:t>
+      </w:r>
+      <w:proofErr w:type="spellEnd"/>
+      <w:r>
+        <w:t>.</w:t>
       </w:r>
     </w:p>
     <w:p>
@@ -4655,9 +4713,9 @@
         <w:tblLook w:val="07E0" w:firstRow="1" w:lastRow="1" w:firstColumn="1" w:lastColumn="1" w:noHBand="1" w:noVBand="1"/>
       </w:tblPr>
       <w:tblGrid>
-        <w:gridCol w:w="1519"/>
-        <w:gridCol w:w="2385"/>
-        <w:gridCol w:w="4861"/>
+        <w:gridCol w:w="1504"/>
+        <w:gridCol w:w="2341"/>
+        <w:gridCol w:w="4795"/>
       </w:tblGrid>
       <w:tr>
         <w:tc>
@@ -4707,7 +4765,15 @@
               <w:pStyle w:val="Compact"/>
             </w:pPr>
             <w:r>
-              <w:t>_type : _class of the Entity</w:t>
+              <w:t>_</w:t>
+            </w:r>
+            <w:proofErr w:type="gramStart"/>
+            <w:r>
+              <w:t>type :</w:t>
+            </w:r>
+            <w:proofErr w:type="gramEnd"/>
+            <w:r>
+              <w:t xml:space="preserve"> _class of the Entity</w:t>
             </w:r>
           </w:p>
         </w:tc>
@@ -4747,14 +4813,27 @@
             <w:pPr>
               <w:pStyle w:val="Compact"/>
             </w:pPr>
-            <w:r>
-              <w:rPr>
-                <w:rStyle w:val="VerbatimChar"/>
-              </w:rPr>
-              <w:t>aws_account</w:t>
-            </w:r>
-            <w:r>
-              <w:t xml:space="preserve"> : </w:t>
+            <w:proofErr w:type="spellStart"/>
+            <w:r>
+              <w:rPr>
+                <w:rStyle w:val="VerbatimChar"/>
+              </w:rPr>
+              <w:t>aws_</w:t>
+            </w:r>
+            <w:proofErr w:type="gramStart"/>
+            <w:r>
+              <w:rPr>
+                <w:rStyle w:val="VerbatimChar"/>
+              </w:rPr>
+              <w:t>account</w:t>
+            </w:r>
+            <w:proofErr w:type="spellEnd"/>
+            <w:r>
+              <w:t xml:space="preserve"> :</w:t>
+            </w:r>
+            <w:proofErr w:type="gramEnd"/>
+            <w:r>
+              <w:t xml:space="preserve"> </w:t>
             </w:r>
             <w:r>
               <w:rPr>
@@ -4800,12 +4879,14 @@
             <w:pPr>
               <w:pStyle w:val="Compact"/>
             </w:pPr>
+            <w:proofErr w:type="spellStart"/>
             <w:r>
               <w:rPr>
                 <w:rStyle w:val="VerbatimChar"/>
               </w:rPr>
               <w:t>aws_apigateway_rest_api</w:t>
             </w:r>
+            <w:proofErr w:type="spellEnd"/>
             <w:r>
               <w:t xml:space="preserve">: </w:t>
             </w:r>
@@ -4857,10 +4938,21 @@
               <w:rPr>
                 <w:rStyle w:val="VerbatimChar"/>
               </w:rPr>
-              <w:t>aws_ec2_instance</w:t>
-            </w:r>
-            <w:r>
-              <w:t xml:space="preserve"> : </w:t>
+              <w:t>aws_ec2_</w:t>
+            </w:r>
+            <w:proofErr w:type="gramStart"/>
+            <w:r>
+              <w:rPr>
+                <w:rStyle w:val="VerbatimChar"/>
+              </w:rPr>
+              <w:t>instance</w:t>
+            </w:r>
+            <w:r>
+              <w:t xml:space="preserve"> :</w:t>
+            </w:r>
+            <w:proofErr w:type="gramEnd"/>
+            <w:r>
+              <w:t xml:space="preserve"> </w:t>
             </w:r>
             <w:r>
               <w:rPr>
@@ -4907,16 +4999,35 @@
               <w:rPr>
                 <w:rStyle w:val="VerbatimChar"/>
               </w:rPr>
-              <w:t>aws_ec2_volume</w:t>
-            </w:r>
-            <w:r>
-              <w:t xml:space="preserve"> : </w:t>
-            </w:r>
-            <w:r>
-              <w:rPr>
-                <w:rStyle w:val="VerbatimChar"/>
-              </w:rPr>
-              <w:t>DataStore, Disk</w:t>
+              <w:t>aws_ec2_</w:t>
+            </w:r>
+            <w:proofErr w:type="gramStart"/>
+            <w:r>
+              <w:rPr>
+                <w:rStyle w:val="VerbatimChar"/>
+              </w:rPr>
+              <w:t>volume</w:t>
+            </w:r>
+            <w:r>
+              <w:t xml:space="preserve"> :</w:t>
+            </w:r>
+            <w:proofErr w:type="gramEnd"/>
+            <w:r>
+              <w:t xml:space="preserve"> </w:t>
+            </w:r>
+            <w:proofErr w:type="spellStart"/>
+            <w:r>
+              <w:rPr>
+                <w:rStyle w:val="VerbatimChar"/>
+              </w:rPr>
+              <w:t>DataStore</w:t>
+            </w:r>
+            <w:proofErr w:type="spellEnd"/>
+            <w:r>
+              <w:rPr>
+                <w:rStyle w:val="VerbatimChar"/>
+              </w:rPr>
+              <w:t>, Disk</w:t>
             </w:r>
           </w:p>
         </w:tc>
@@ -4957,10 +5068,21 @@
               <w:rPr>
                 <w:rStyle w:val="VerbatimChar"/>
               </w:rPr>
-              <w:t>aws_ec2_security_group</w:t>
-            </w:r>
-            <w:r>
-              <w:t xml:space="preserve"> : </w:t>
+              <w:t>aws_ec2_security_</w:t>
+            </w:r>
+            <w:proofErr w:type="gramStart"/>
+            <w:r>
+              <w:rPr>
+                <w:rStyle w:val="VerbatimChar"/>
+              </w:rPr>
+              <w:t>group</w:t>
+            </w:r>
+            <w:r>
+              <w:t xml:space="preserve"> :</w:t>
+            </w:r>
+            <w:proofErr w:type="gramEnd"/>
+            <w:r>
+              <w:t xml:space="preserve"> </w:t>
             </w:r>
             <w:r>
               <w:rPr>
@@ -5007,10 +5129,21 @@
               <w:rPr>
                 <w:rStyle w:val="VerbatimChar"/>
               </w:rPr>
-              <w:t>aws_ec2_vpc</w:t>
-            </w:r>
-            <w:r>
-              <w:t xml:space="preserve"> : </w:t>
+              <w:t>aws_ec2_</w:t>
+            </w:r>
+            <w:proofErr w:type="gramStart"/>
+            <w:r>
+              <w:rPr>
+                <w:rStyle w:val="VerbatimChar"/>
+              </w:rPr>
+              <w:t>vpc</w:t>
+            </w:r>
+            <w:r>
+              <w:t xml:space="preserve"> :</w:t>
+            </w:r>
+            <w:proofErr w:type="gramEnd"/>
+            <w:r>
+              <w:t xml:space="preserve"> </w:t>
             </w:r>
             <w:r>
               <w:rPr>
@@ -5057,10 +5190,21 @@
               <w:rPr>
                 <w:rStyle w:val="VerbatimChar"/>
               </w:rPr>
-              <w:t>aws_ec2_subnet</w:t>
-            </w:r>
-            <w:r>
-              <w:t xml:space="preserve"> : </w:t>
+              <w:t>aws_ec2_</w:t>
+            </w:r>
+            <w:proofErr w:type="gramStart"/>
+            <w:r>
+              <w:rPr>
+                <w:rStyle w:val="VerbatimChar"/>
+              </w:rPr>
+              <w:t>subnet</w:t>
+            </w:r>
+            <w:r>
+              <w:t xml:space="preserve"> :</w:t>
+            </w:r>
+            <w:proofErr w:type="gramEnd"/>
+            <w:r>
+              <w:t xml:space="preserve"> </w:t>
             </w:r>
             <w:r>
               <w:rPr>
@@ -5106,14 +5250,27 @@
             <w:pPr>
               <w:pStyle w:val="Compact"/>
             </w:pPr>
-            <w:r>
-              <w:rPr>
-                <w:rStyle w:val="VerbatimChar"/>
-              </w:rPr>
-              <w:t>aws_iam_user</w:t>
-            </w:r>
-            <w:r>
-              <w:t xml:space="preserve"> : </w:t>
+            <w:proofErr w:type="spellStart"/>
+            <w:r>
+              <w:rPr>
+                <w:rStyle w:val="VerbatimChar"/>
+              </w:rPr>
+              <w:t>aws_iam_</w:t>
+            </w:r>
+            <w:proofErr w:type="gramStart"/>
+            <w:r>
+              <w:rPr>
+                <w:rStyle w:val="VerbatimChar"/>
+              </w:rPr>
+              <w:t>user</w:t>
+            </w:r>
+            <w:proofErr w:type="spellEnd"/>
+            <w:r>
+              <w:t xml:space="preserve"> :</w:t>
+            </w:r>
+            <w:proofErr w:type="gramEnd"/>
+            <w:r>
+              <w:t xml:space="preserve"> </w:t>
             </w:r>
             <w:r>
               <w:rPr>
@@ -5156,21 +5313,36 @@
             <w:pPr>
               <w:pStyle w:val="Compact"/>
             </w:pPr>
-            <w:r>
-              <w:rPr>
-                <w:rStyle w:val="VerbatimChar"/>
-              </w:rPr>
-              <w:t>aws_iam_group</w:t>
-            </w:r>
-            <w:r>
-              <w:t xml:space="preserve"> : </w:t>
-            </w:r>
+            <w:proofErr w:type="spellStart"/>
+            <w:r>
+              <w:rPr>
+                <w:rStyle w:val="VerbatimChar"/>
+              </w:rPr>
+              <w:t>aws_iam_</w:t>
+            </w:r>
+            <w:proofErr w:type="gramStart"/>
+            <w:r>
+              <w:rPr>
+                <w:rStyle w:val="VerbatimChar"/>
+              </w:rPr>
+              <w:t>group</w:t>
+            </w:r>
+            <w:proofErr w:type="spellEnd"/>
+            <w:r>
+              <w:t xml:space="preserve"> :</w:t>
+            </w:r>
+            <w:proofErr w:type="gramEnd"/>
+            <w:r>
+              <w:t xml:space="preserve"> </w:t>
+            </w:r>
+            <w:proofErr w:type="spellStart"/>
             <w:r>
               <w:rPr>
                 <w:rStyle w:val="VerbatimChar"/>
               </w:rPr>
               <w:t>UserGroup</w:t>
             </w:r>
+            <w:proofErr w:type="spellEnd"/>
           </w:p>
         </w:tc>
       </w:tr>
@@ -5206,21 +5378,36 @@
             <w:pPr>
               <w:pStyle w:val="Compact"/>
             </w:pPr>
-            <w:r>
-              <w:rPr>
-                <w:rStyle w:val="VerbatimChar"/>
-              </w:rPr>
-              <w:t>aws_iam_role</w:t>
-            </w:r>
-            <w:r>
-              <w:t xml:space="preserve"> : </w:t>
-            </w:r>
+            <w:proofErr w:type="spellStart"/>
+            <w:r>
+              <w:rPr>
+                <w:rStyle w:val="VerbatimChar"/>
+              </w:rPr>
+              <w:t>aws_iam_</w:t>
+            </w:r>
+            <w:proofErr w:type="gramStart"/>
+            <w:r>
+              <w:rPr>
+                <w:rStyle w:val="VerbatimChar"/>
+              </w:rPr>
+              <w:t>role</w:t>
+            </w:r>
+            <w:proofErr w:type="spellEnd"/>
+            <w:r>
+              <w:t xml:space="preserve"> :</w:t>
+            </w:r>
+            <w:proofErr w:type="gramEnd"/>
+            <w:r>
+              <w:t xml:space="preserve"> </w:t>
+            </w:r>
+            <w:proofErr w:type="spellStart"/>
             <w:r>
               <w:rPr>
                 <w:rStyle w:val="VerbatimChar"/>
               </w:rPr>
               <w:t>AccessRole</w:t>
             </w:r>
+            <w:proofErr w:type="spellEnd"/>
           </w:p>
         </w:tc>
       </w:tr>
@@ -5256,21 +5443,36 @@
             <w:pPr>
               <w:pStyle w:val="Compact"/>
             </w:pPr>
-            <w:r>
-              <w:rPr>
-                <w:rStyle w:val="VerbatimChar"/>
-              </w:rPr>
-              <w:t>aws_iam_user_policy</w:t>
-            </w:r>
-            <w:r>
-              <w:t xml:space="preserve"> : </w:t>
-            </w:r>
+            <w:proofErr w:type="spellStart"/>
+            <w:r>
+              <w:rPr>
+                <w:rStyle w:val="VerbatimChar"/>
+              </w:rPr>
+              <w:t>aws_iam_user_</w:t>
+            </w:r>
+            <w:proofErr w:type="gramStart"/>
+            <w:r>
+              <w:rPr>
+                <w:rStyle w:val="VerbatimChar"/>
+              </w:rPr>
+              <w:t>policy</w:t>
+            </w:r>
+            <w:proofErr w:type="spellEnd"/>
+            <w:r>
+              <w:t xml:space="preserve"> :</w:t>
+            </w:r>
+            <w:proofErr w:type="gramEnd"/>
+            <w:r>
+              <w:t xml:space="preserve"> </w:t>
+            </w:r>
+            <w:proofErr w:type="spellStart"/>
             <w:r>
               <w:rPr>
                 <w:rStyle w:val="VerbatimChar"/>
               </w:rPr>
               <w:t>AccessPolicy</w:t>
             </w:r>
+            <w:proofErr w:type="spellEnd"/>
           </w:p>
         </w:tc>
       </w:tr>
@@ -5306,21 +5508,36 @@
             <w:pPr>
               <w:pStyle w:val="Compact"/>
             </w:pPr>
-            <w:r>
-              <w:rPr>
-                <w:rStyle w:val="VerbatimChar"/>
-              </w:rPr>
-              <w:t>aws_iam_group_policy</w:t>
-            </w:r>
-            <w:r>
-              <w:t xml:space="preserve"> : </w:t>
-            </w:r>
+            <w:proofErr w:type="spellStart"/>
+            <w:r>
+              <w:rPr>
+                <w:rStyle w:val="VerbatimChar"/>
+              </w:rPr>
+              <w:t>aws_iam_group_</w:t>
+            </w:r>
+            <w:proofErr w:type="gramStart"/>
+            <w:r>
+              <w:rPr>
+                <w:rStyle w:val="VerbatimChar"/>
+              </w:rPr>
+              <w:t>policy</w:t>
+            </w:r>
+            <w:proofErr w:type="spellEnd"/>
+            <w:r>
+              <w:t xml:space="preserve"> :</w:t>
+            </w:r>
+            <w:proofErr w:type="gramEnd"/>
+            <w:r>
+              <w:t xml:space="preserve"> </w:t>
+            </w:r>
+            <w:proofErr w:type="spellStart"/>
             <w:r>
               <w:rPr>
                 <w:rStyle w:val="VerbatimChar"/>
               </w:rPr>
               <w:t>AccessPolicy</w:t>
             </w:r>
+            <w:proofErr w:type="spellEnd"/>
           </w:p>
         </w:tc>
       </w:tr>
@@ -5356,21 +5573,36 @@
             <w:pPr>
               <w:pStyle w:val="Compact"/>
             </w:pPr>
-            <w:r>
-              <w:rPr>
-                <w:rStyle w:val="VerbatimChar"/>
-              </w:rPr>
-              <w:t>aws_iam_role_policy</w:t>
-            </w:r>
-            <w:r>
-              <w:t xml:space="preserve"> : </w:t>
-            </w:r>
+            <w:proofErr w:type="spellStart"/>
+            <w:r>
+              <w:rPr>
+                <w:rStyle w:val="VerbatimChar"/>
+              </w:rPr>
+              <w:t>aws_iam_role_</w:t>
+            </w:r>
+            <w:proofErr w:type="gramStart"/>
+            <w:r>
+              <w:rPr>
+                <w:rStyle w:val="VerbatimChar"/>
+              </w:rPr>
+              <w:t>policy</w:t>
+            </w:r>
+            <w:proofErr w:type="spellEnd"/>
+            <w:r>
+              <w:t xml:space="preserve"> :</w:t>
+            </w:r>
+            <w:proofErr w:type="gramEnd"/>
+            <w:r>
+              <w:t xml:space="preserve"> </w:t>
+            </w:r>
+            <w:proofErr w:type="spellStart"/>
             <w:r>
               <w:rPr>
                 <w:rStyle w:val="VerbatimChar"/>
               </w:rPr>
               <w:t>AccessPolicy</w:t>
             </w:r>
+            <w:proofErr w:type="spellEnd"/>
           </w:p>
         </w:tc>
       </w:tr>
@@ -5406,21 +5638,36 @@
             <w:pPr>
               <w:pStyle w:val="Compact"/>
             </w:pPr>
-            <w:r>
-              <w:rPr>
-                <w:rStyle w:val="VerbatimChar"/>
-              </w:rPr>
-              <w:t>aws_iam_managed_policy</w:t>
-            </w:r>
-            <w:r>
-              <w:t xml:space="preserve"> : </w:t>
-            </w:r>
+            <w:proofErr w:type="spellStart"/>
+            <w:r>
+              <w:rPr>
+                <w:rStyle w:val="VerbatimChar"/>
+              </w:rPr>
+              <w:t>aws_iam_managed_</w:t>
+            </w:r>
+            <w:proofErr w:type="gramStart"/>
+            <w:r>
+              <w:rPr>
+                <w:rStyle w:val="VerbatimChar"/>
+              </w:rPr>
+              <w:t>policy</w:t>
+            </w:r>
+            <w:proofErr w:type="spellEnd"/>
+            <w:r>
+              <w:t xml:space="preserve"> :</w:t>
+            </w:r>
+            <w:proofErr w:type="gramEnd"/>
+            <w:r>
+              <w:t xml:space="preserve"> </w:t>
+            </w:r>
+            <w:proofErr w:type="spellStart"/>
             <w:r>
               <w:rPr>
                 <w:rStyle w:val="VerbatimChar"/>
               </w:rPr>
               <w:t>AccessPolicy</w:t>
             </w:r>
+            <w:proofErr w:type="spellEnd"/>
           </w:p>
         </w:tc>
       </w:tr>
@@ -5463,17 +5710,30 @@
               <w:rPr>
                 <w:rStyle w:val="VerbatimChar"/>
               </w:rPr>
-              <w:t>aws_s3_bucket</w:t>
-            </w:r>
-            <w:r>
-              <w:t xml:space="preserve"> : </w:t>
-            </w:r>
+              <w:t>aws_s3_</w:t>
+            </w:r>
+            <w:proofErr w:type="gramStart"/>
+            <w:r>
+              <w:rPr>
+                <w:rStyle w:val="VerbatimChar"/>
+              </w:rPr>
+              <w:t>bucket</w:t>
+            </w:r>
+            <w:r>
+              <w:t xml:space="preserve"> :</w:t>
+            </w:r>
+            <w:proofErr w:type="gramEnd"/>
+            <w:r>
+              <w:t xml:space="preserve"> </w:t>
+            </w:r>
+            <w:proofErr w:type="spellStart"/>
             <w:r>
               <w:rPr>
                 <w:rStyle w:val="VerbatimChar"/>
               </w:rPr>
               <w:t>DataStore</w:t>
             </w:r>
+            <w:proofErr w:type="spellEnd"/>
           </w:p>
         </w:tc>
       </w:tr>
@@ -5512,14 +5772,27 @@
             <w:pPr>
               <w:pStyle w:val="Compact"/>
             </w:pPr>
-            <w:r>
-              <w:rPr>
-                <w:rStyle w:val="VerbatimChar"/>
-              </w:rPr>
-              <w:t>aws_lambda_function</w:t>
-            </w:r>
-            <w:r>
-              <w:t xml:space="preserve"> : </w:t>
+            <w:proofErr w:type="spellStart"/>
+            <w:r>
+              <w:rPr>
+                <w:rStyle w:val="VerbatimChar"/>
+              </w:rPr>
+              <w:t>aws_lambda_</w:t>
+            </w:r>
+            <w:proofErr w:type="gramStart"/>
+            <w:r>
+              <w:rPr>
+                <w:rStyle w:val="VerbatimChar"/>
+              </w:rPr>
+              <w:t>function</w:t>
+            </w:r>
+            <w:proofErr w:type="spellEnd"/>
+            <w:r>
+              <w:t xml:space="preserve"> :</w:t>
+            </w:r>
+            <w:proofErr w:type="gramEnd"/>
+            <w:r>
+              <w:t xml:space="preserve"> </w:t>
             </w:r>
             <w:r>
               <w:rPr>
@@ -5565,21 +5838,36 @@
             <w:pPr>
               <w:pStyle w:val="Compact"/>
             </w:pPr>
-            <w:r>
-              <w:rPr>
-                <w:rStyle w:val="VerbatimChar"/>
-              </w:rPr>
-              <w:t>aws_config_rule</w:t>
-            </w:r>
-            <w:r>
-              <w:t xml:space="preserve"> : </w:t>
-            </w:r>
+            <w:proofErr w:type="spellStart"/>
+            <w:r>
+              <w:rPr>
+                <w:rStyle w:val="VerbatimChar"/>
+              </w:rPr>
+              <w:t>aws_config_</w:t>
+            </w:r>
+            <w:proofErr w:type="gramStart"/>
+            <w:r>
+              <w:rPr>
+                <w:rStyle w:val="VerbatimChar"/>
+              </w:rPr>
+              <w:t>rule</w:t>
+            </w:r>
+            <w:proofErr w:type="spellEnd"/>
+            <w:r>
+              <w:t xml:space="preserve"> :</w:t>
+            </w:r>
+            <w:proofErr w:type="gramEnd"/>
+            <w:r>
+              <w:t xml:space="preserve"> </w:t>
+            </w:r>
+            <w:proofErr w:type="spellStart"/>
             <w:r>
               <w:rPr>
                 <w:rStyle w:val="VerbatimChar"/>
               </w:rPr>
               <w:t>ControlPolicy</w:t>
             </w:r>
+            <w:proofErr w:type="spellEnd"/>
           </w:p>
         </w:tc>
       </w:tr>
@@ -5632,12 +5920,14 @@
             <w:pPr>
               <w:pStyle w:val="Compact"/>
             </w:pPr>
+            <w:proofErr w:type="spellStart"/>
             <w:r>
               <w:rPr>
                 <w:rStyle w:val="VerbatimChar"/>
               </w:rPr>
               <w:t>aws_account</w:t>
             </w:r>
+            <w:proofErr w:type="spellEnd"/>
             <w:r>
               <w:t xml:space="preserve"> </w:t>
             </w:r>
@@ -5650,12 +5940,14 @@
             <w:r>
               <w:t xml:space="preserve"> </w:t>
             </w:r>
+            <w:proofErr w:type="spellStart"/>
             <w:r>
               <w:rPr>
                 <w:rStyle w:val="VerbatimChar"/>
               </w:rPr>
               <w:t>aws_apigateway</w:t>
             </w:r>
+            <w:proofErr w:type="spellEnd"/>
           </w:p>
         </w:tc>
       </w:tr>
@@ -5668,12 +5960,14 @@
             <w:pPr>
               <w:pStyle w:val="Compact"/>
             </w:pPr>
+            <w:proofErr w:type="spellStart"/>
             <w:r>
               <w:rPr>
                 <w:rStyle w:val="VerbatimChar"/>
               </w:rPr>
               <w:t>aws_account</w:t>
             </w:r>
+            <w:proofErr w:type="spellEnd"/>
             <w:r>
               <w:t xml:space="preserve"> </w:t>
             </w:r>
@@ -5704,12 +5998,14 @@
             <w:pPr>
               <w:pStyle w:val="Compact"/>
             </w:pPr>
+            <w:proofErr w:type="spellStart"/>
             <w:r>
               <w:rPr>
                 <w:rStyle w:val="VerbatimChar"/>
               </w:rPr>
               <w:t>aws_account</w:t>
             </w:r>
+            <w:proofErr w:type="spellEnd"/>
             <w:r>
               <w:t xml:space="preserve"> </w:t>
             </w:r>
@@ -5722,12 +6018,14 @@
             <w:r>
               <w:t xml:space="preserve"> </w:t>
             </w:r>
+            <w:proofErr w:type="spellStart"/>
             <w:r>
               <w:rPr>
                 <w:rStyle w:val="VerbatimChar"/>
               </w:rPr>
               <w:t>aws_iam</w:t>
             </w:r>
+            <w:proofErr w:type="spellEnd"/>
           </w:p>
         </w:tc>
       </w:tr>
@@ -5740,12 +6038,14 @@
             <w:pPr>
               <w:pStyle w:val="Compact"/>
             </w:pPr>
+            <w:proofErr w:type="spellStart"/>
             <w:r>
               <w:rPr>
                 <w:rStyle w:val="VerbatimChar"/>
               </w:rPr>
               <w:t>aws_account</w:t>
             </w:r>
+            <w:proofErr w:type="spellEnd"/>
             <w:r>
               <w:t xml:space="preserve"> </w:t>
             </w:r>
@@ -5758,12 +6058,14 @@
             <w:r>
               <w:t xml:space="preserve"> </w:t>
             </w:r>
+            <w:proofErr w:type="spellStart"/>
             <w:r>
               <w:rPr>
                 <w:rStyle w:val="VerbatimChar"/>
               </w:rPr>
               <w:t>aws_lambda</w:t>
             </w:r>
+            <w:proofErr w:type="spellEnd"/>
           </w:p>
         </w:tc>
       </w:tr>
@@ -5776,12 +6078,14 @@
             <w:pPr>
               <w:pStyle w:val="Compact"/>
             </w:pPr>
+            <w:proofErr w:type="spellStart"/>
             <w:r>
               <w:rPr>
                 <w:rStyle w:val="VerbatimChar"/>
               </w:rPr>
               <w:t>aws_account</w:t>
             </w:r>
+            <w:proofErr w:type="spellEnd"/>
             <w:r>
               <w:t xml:space="preserve"> </w:t>
             </w:r>
@@ -5812,12 +6116,14 @@
             <w:pPr>
               <w:pStyle w:val="Compact"/>
             </w:pPr>
+            <w:proofErr w:type="spellStart"/>
             <w:r>
               <w:rPr>
                 <w:rStyle w:val="VerbatimChar"/>
               </w:rPr>
               <w:t>aws_account</w:t>
             </w:r>
+            <w:proofErr w:type="spellEnd"/>
             <w:r>
               <w:t xml:space="preserve"> </w:t>
             </w:r>
@@ -5830,12 +6136,14 @@
             <w:r>
               <w:t xml:space="preserve"> </w:t>
             </w:r>
+            <w:proofErr w:type="spellStart"/>
             <w:r>
               <w:rPr>
                 <w:rStyle w:val="VerbatimChar"/>
               </w:rPr>
               <w:t>aws_config</w:t>
             </w:r>
+            <w:proofErr w:type="spellEnd"/>
           </w:p>
         </w:tc>
       </w:tr>
@@ -5848,12 +6156,14 @@
             <w:pPr>
               <w:pStyle w:val="Compact"/>
             </w:pPr>
+            <w:proofErr w:type="spellStart"/>
             <w:r>
               <w:rPr>
                 <w:rStyle w:val="VerbatimChar"/>
               </w:rPr>
               <w:t>aws_apigateway</w:t>
             </w:r>
+            <w:proofErr w:type="spellEnd"/>
             <w:r>
               <w:t xml:space="preserve"> </w:t>
             </w:r>
@@ -5866,12 +6176,14 @@
             <w:r>
               <w:t xml:space="preserve"> </w:t>
             </w:r>
+            <w:proofErr w:type="spellStart"/>
             <w:r>
               <w:rPr>
                 <w:rStyle w:val="VerbatimChar"/>
               </w:rPr>
               <w:t>aws_apigateway_rest_api</w:t>
             </w:r>
+            <w:proofErr w:type="spellEnd"/>
           </w:p>
         </w:tc>
       </w:tr>
@@ -5884,12 +6196,14 @@
             <w:pPr>
               <w:pStyle w:val="Compact"/>
             </w:pPr>
+            <w:proofErr w:type="spellStart"/>
             <w:r>
               <w:rPr>
                 <w:rStyle w:val="VerbatimChar"/>
               </w:rPr>
               <w:t>aws_apigateway_rest_api</w:t>
             </w:r>
+            <w:proofErr w:type="spellEnd"/>
             <w:r>
               <w:t xml:space="preserve"> </w:t>
             </w:r>
@@ -5902,12 +6216,14 @@
             <w:r>
               <w:t xml:space="preserve"> </w:t>
             </w:r>
+            <w:proofErr w:type="spellStart"/>
             <w:r>
               <w:rPr>
                 <w:rStyle w:val="VerbatimChar"/>
               </w:rPr>
               <w:t>aws_lambda_function</w:t>
             </w:r>
+            <w:proofErr w:type="spellEnd"/>
           </w:p>
         </w:tc>
       </w:tr>
@@ -5920,12 +6236,14 @@
             <w:pPr>
               <w:pStyle w:val="Compact"/>
             </w:pPr>
+            <w:proofErr w:type="spellStart"/>
             <w:r>
               <w:rPr>
                 <w:rStyle w:val="VerbatimChar"/>
               </w:rPr>
               <w:t>aws_config</w:t>
             </w:r>
+            <w:proofErr w:type="spellEnd"/>
             <w:r>
               <w:t xml:space="preserve"> </w:t>
             </w:r>
@@ -5938,12 +6256,14 @@
             <w:r>
               <w:t xml:space="preserve"> </w:t>
             </w:r>
+            <w:proofErr w:type="spellStart"/>
             <w:r>
               <w:rPr>
                 <w:rStyle w:val="VerbatimChar"/>
               </w:rPr>
               <w:t>aws_config_rule</w:t>
             </w:r>
+            <w:proofErr w:type="spellEnd"/>
           </w:p>
         </w:tc>
       </w:tr>
@@ -5956,12 +6276,14 @@
             <w:pPr>
               <w:pStyle w:val="Compact"/>
             </w:pPr>
+            <w:proofErr w:type="spellStart"/>
             <w:r>
               <w:rPr>
                 <w:rStyle w:val="VerbatimChar"/>
               </w:rPr>
               <w:t>aws_config_rule</w:t>
             </w:r>
+            <w:proofErr w:type="spellEnd"/>
             <w:r>
               <w:t xml:space="preserve"> </w:t>
             </w:r>
@@ -5974,12 +6296,14 @@
             <w:r>
               <w:t xml:space="preserve"> </w:t>
             </w:r>
+            <w:proofErr w:type="spellStart"/>
             <w:r>
               <w:rPr>
                 <w:rStyle w:val="VerbatimChar"/>
               </w:rPr>
               <w:t>aws_account</w:t>
             </w:r>
+            <w:proofErr w:type="spellEnd"/>
           </w:p>
         </w:tc>
       </w:tr>
@@ -5992,12 +6316,14 @@
             <w:pPr>
               <w:pStyle w:val="Compact"/>
             </w:pPr>
+            <w:proofErr w:type="spellStart"/>
             <w:r>
               <w:rPr>
                 <w:rStyle w:val="VerbatimChar"/>
               </w:rPr>
               <w:t>aws_config_rule</w:t>
             </w:r>
+            <w:proofErr w:type="spellEnd"/>
             <w:r>
               <w:t xml:space="preserve"> </w:t>
             </w:r>
@@ -6028,12 +6354,14 @@
             <w:pPr>
               <w:pStyle w:val="Compact"/>
             </w:pPr>
+            <w:proofErr w:type="spellStart"/>
             <w:r>
               <w:rPr>
                 <w:rStyle w:val="VerbatimChar"/>
               </w:rPr>
               <w:t>aws_config_rule</w:t>
             </w:r>
+            <w:proofErr w:type="spellEnd"/>
             <w:r>
               <w:t xml:space="preserve"> </w:t>
             </w:r>
@@ -6064,12 +6392,14 @@
             <w:pPr>
               <w:pStyle w:val="Compact"/>
             </w:pPr>
+            <w:proofErr w:type="spellStart"/>
             <w:r>
               <w:rPr>
                 <w:rStyle w:val="VerbatimChar"/>
               </w:rPr>
               <w:t>aws_config_rule</w:t>
             </w:r>
+            <w:proofErr w:type="spellEnd"/>
             <w:r>
               <w:t xml:space="preserve"> </w:t>
             </w:r>
@@ -6100,12 +6430,14 @@
             <w:pPr>
               <w:pStyle w:val="Compact"/>
             </w:pPr>
+            <w:proofErr w:type="spellStart"/>
             <w:r>
               <w:rPr>
                 <w:rStyle w:val="VerbatimChar"/>
               </w:rPr>
               <w:t>aws_config_rule</w:t>
             </w:r>
+            <w:proofErr w:type="spellEnd"/>
             <w:r>
               <w:t xml:space="preserve"> </w:t>
             </w:r>
@@ -6118,12 +6450,14 @@
             <w:r>
               <w:t xml:space="preserve"> </w:t>
             </w:r>
+            <w:proofErr w:type="spellStart"/>
             <w:r>
               <w:rPr>
                 <w:rStyle w:val="VerbatimChar"/>
               </w:rPr>
               <w:t>aws_iam_user</w:t>
             </w:r>
+            <w:proofErr w:type="spellEnd"/>
           </w:p>
         </w:tc>
       </w:tr>
@@ -6136,12 +6470,14 @@
             <w:pPr>
               <w:pStyle w:val="Compact"/>
             </w:pPr>
+            <w:proofErr w:type="spellStart"/>
             <w:r>
               <w:rPr>
                 <w:rStyle w:val="VerbatimChar"/>
               </w:rPr>
               <w:t>aws_config_rule</w:t>
             </w:r>
+            <w:proofErr w:type="spellEnd"/>
             <w:r>
               <w:t xml:space="preserve"> </w:t>
             </w:r>
@@ -6154,12 +6490,14 @@
             <w:r>
               <w:t xml:space="preserve"> </w:t>
             </w:r>
+            <w:proofErr w:type="spellStart"/>
             <w:r>
               <w:rPr>
                 <w:rStyle w:val="VerbatimChar"/>
               </w:rPr>
               <w:t>aws_iam_group</w:t>
             </w:r>
+            <w:proofErr w:type="spellEnd"/>
           </w:p>
         </w:tc>
       </w:tr>
@@ -6172,12 +6510,14 @@
             <w:pPr>
               <w:pStyle w:val="Compact"/>
             </w:pPr>
+            <w:proofErr w:type="spellStart"/>
             <w:r>
               <w:rPr>
                 <w:rStyle w:val="VerbatimChar"/>
               </w:rPr>
               <w:t>aws_config_rule</w:t>
             </w:r>
+            <w:proofErr w:type="spellEnd"/>
             <w:r>
               <w:t xml:space="preserve"> </w:t>
             </w:r>
@@ -6190,12 +6530,14 @@
             <w:r>
               <w:t xml:space="preserve"> </w:t>
             </w:r>
+            <w:proofErr w:type="spellStart"/>
             <w:r>
               <w:rPr>
                 <w:rStyle w:val="VerbatimChar"/>
               </w:rPr>
               <w:t>aws_iam_role</w:t>
             </w:r>
+            <w:proofErr w:type="spellEnd"/>
           </w:p>
         </w:tc>
       </w:tr>
@@ -6208,12 +6550,14 @@
             <w:pPr>
               <w:pStyle w:val="Compact"/>
             </w:pPr>
+            <w:proofErr w:type="spellStart"/>
             <w:r>
               <w:rPr>
                 <w:rStyle w:val="VerbatimChar"/>
               </w:rPr>
               <w:t>aws_config_rule</w:t>
             </w:r>
+            <w:proofErr w:type="spellEnd"/>
             <w:r>
               <w:t xml:space="preserve"> </w:t>
             </w:r>
@@ -6464,6 +6808,7 @@
               <w:rPr>
                 <w:rStyle w:val="VerbatimChar"/>
               </w:rPr>
+              <w:lastRenderedPageBreak/>
               <w:t>aws_ec2_security_group</w:t>
             </w:r>
             <w:r>
@@ -6532,13 +6877,14 @@
             <w:pPr>
               <w:pStyle w:val="Compact"/>
             </w:pPr>
-            <w:r>
-              <w:rPr>
-                <w:rStyle w:val="VerbatimChar"/>
-              </w:rPr>
-              <w:lastRenderedPageBreak/>
+            <w:proofErr w:type="spellStart"/>
+            <w:r>
+              <w:rPr>
+                <w:rStyle w:val="VerbatimChar"/>
+              </w:rPr>
               <w:t>aws_iam</w:t>
             </w:r>
+            <w:proofErr w:type="spellEnd"/>
             <w:r>
               <w:t xml:space="preserve"> </w:t>
             </w:r>
@@ -6551,12 +6897,14 @@
             <w:r>
               <w:t xml:space="preserve"> </w:t>
             </w:r>
+            <w:proofErr w:type="spellStart"/>
             <w:r>
               <w:rPr>
                 <w:rStyle w:val="VerbatimChar"/>
               </w:rPr>
               <w:t>aws_iam_managed_policy</w:t>
             </w:r>
+            <w:proofErr w:type="spellEnd"/>
           </w:p>
         </w:tc>
       </w:tr>
@@ -6569,12 +6917,14 @@
             <w:pPr>
               <w:pStyle w:val="Compact"/>
             </w:pPr>
+            <w:proofErr w:type="spellStart"/>
             <w:r>
               <w:rPr>
                 <w:rStyle w:val="VerbatimChar"/>
               </w:rPr>
               <w:t>aws_iam</w:t>
             </w:r>
+            <w:proofErr w:type="spellEnd"/>
             <w:r>
               <w:t xml:space="preserve"> </w:t>
             </w:r>
@@ -6587,12 +6937,14 @@
             <w:r>
               <w:t xml:space="preserve"> </w:t>
             </w:r>
+            <w:proofErr w:type="spellStart"/>
             <w:r>
               <w:rPr>
                 <w:rStyle w:val="VerbatimChar"/>
               </w:rPr>
               <w:t>aws_iam_role</w:t>
             </w:r>
+            <w:proofErr w:type="spellEnd"/>
           </w:p>
         </w:tc>
       </w:tr>
@@ -6605,12 +6957,14 @@
             <w:pPr>
               <w:pStyle w:val="Compact"/>
             </w:pPr>
+            <w:proofErr w:type="spellStart"/>
             <w:r>
               <w:rPr>
                 <w:rStyle w:val="VerbatimChar"/>
               </w:rPr>
               <w:t>aws_iam</w:t>
             </w:r>
+            <w:proofErr w:type="spellEnd"/>
             <w:r>
               <w:t xml:space="preserve"> </w:t>
             </w:r>
@@ -6623,12 +6977,14 @@
             <w:r>
               <w:t xml:space="preserve"> </w:t>
             </w:r>
+            <w:proofErr w:type="spellStart"/>
             <w:r>
               <w:rPr>
                 <w:rStyle w:val="VerbatimChar"/>
               </w:rPr>
               <w:t>aws_iam_role_policy</w:t>
             </w:r>
+            <w:proofErr w:type="spellEnd"/>
           </w:p>
         </w:tc>
       </w:tr>
@@ -6641,12 +6997,14 @@
             <w:pPr>
               <w:pStyle w:val="Compact"/>
             </w:pPr>
+            <w:proofErr w:type="spellStart"/>
             <w:r>
               <w:rPr>
                 <w:rStyle w:val="VerbatimChar"/>
               </w:rPr>
               <w:t>aws_iam</w:t>
             </w:r>
+            <w:proofErr w:type="spellEnd"/>
             <w:r>
               <w:t xml:space="preserve"> </w:t>
             </w:r>
@@ -6659,12 +7017,14 @@
             <w:r>
               <w:t xml:space="preserve"> </w:t>
             </w:r>
+            <w:proofErr w:type="spellStart"/>
             <w:r>
               <w:rPr>
                 <w:rStyle w:val="VerbatimChar"/>
               </w:rPr>
               <w:t>aws_iam_user</w:t>
             </w:r>
+            <w:proofErr w:type="spellEnd"/>
           </w:p>
         </w:tc>
       </w:tr>
@@ -6677,12 +7037,14 @@
             <w:pPr>
               <w:pStyle w:val="Compact"/>
             </w:pPr>
+            <w:proofErr w:type="spellStart"/>
             <w:r>
               <w:rPr>
                 <w:rStyle w:val="VerbatimChar"/>
               </w:rPr>
               <w:t>aws_iam</w:t>
             </w:r>
+            <w:proofErr w:type="spellEnd"/>
             <w:r>
               <w:t xml:space="preserve"> </w:t>
             </w:r>
@@ -6695,12 +7057,14 @@
             <w:r>
               <w:t xml:space="preserve"> </w:t>
             </w:r>
+            <w:proofErr w:type="spellStart"/>
             <w:r>
               <w:rPr>
                 <w:rStyle w:val="VerbatimChar"/>
               </w:rPr>
               <w:t>aws_iam_user_policy</w:t>
             </w:r>
+            <w:proofErr w:type="spellEnd"/>
           </w:p>
         </w:tc>
       </w:tr>
@@ -6713,12 +7077,14 @@
             <w:pPr>
               <w:pStyle w:val="Compact"/>
             </w:pPr>
+            <w:proofErr w:type="spellStart"/>
             <w:r>
               <w:rPr>
                 <w:rStyle w:val="VerbatimChar"/>
               </w:rPr>
               <w:t>aws_iam</w:t>
             </w:r>
+            <w:proofErr w:type="spellEnd"/>
             <w:r>
               <w:t xml:space="preserve"> </w:t>
             </w:r>
@@ -6731,12 +7097,14 @@
             <w:r>
               <w:t xml:space="preserve"> </w:t>
             </w:r>
+            <w:proofErr w:type="spellStart"/>
             <w:r>
               <w:rPr>
                 <w:rStyle w:val="VerbatimChar"/>
               </w:rPr>
               <w:t>aws_iam_group</w:t>
             </w:r>
+            <w:proofErr w:type="spellEnd"/>
           </w:p>
         </w:tc>
       </w:tr>
@@ -6749,12 +7117,14 @@
             <w:pPr>
               <w:pStyle w:val="Compact"/>
             </w:pPr>
+            <w:proofErr w:type="spellStart"/>
             <w:r>
               <w:rPr>
                 <w:rStyle w:val="VerbatimChar"/>
               </w:rPr>
               <w:t>aws_iam</w:t>
             </w:r>
+            <w:proofErr w:type="spellEnd"/>
             <w:r>
               <w:t xml:space="preserve"> </w:t>
             </w:r>
@@ -6767,12 +7137,14 @@
             <w:r>
               <w:t xml:space="preserve"> </w:t>
             </w:r>
+            <w:proofErr w:type="spellStart"/>
             <w:r>
               <w:rPr>
                 <w:rStyle w:val="VerbatimChar"/>
               </w:rPr>
               <w:t>aws_iam_group_policy</w:t>
             </w:r>
+            <w:proofErr w:type="spellEnd"/>
           </w:p>
         </w:tc>
       </w:tr>
@@ -6785,12 +7157,14 @@
             <w:pPr>
               <w:pStyle w:val="Compact"/>
             </w:pPr>
+            <w:proofErr w:type="spellStart"/>
             <w:r>
               <w:rPr>
                 <w:rStyle w:val="VerbatimChar"/>
               </w:rPr>
               <w:t>aws_iam_group</w:t>
             </w:r>
+            <w:proofErr w:type="spellEnd"/>
             <w:r>
               <w:t xml:space="preserve"> </w:t>
             </w:r>
@@ -6803,12 +7177,14 @@
             <w:r>
               <w:t xml:space="preserve"> </w:t>
             </w:r>
+            <w:proofErr w:type="spellStart"/>
             <w:r>
               <w:rPr>
                 <w:rStyle w:val="VerbatimChar"/>
               </w:rPr>
               <w:t>aws_iam_group_policy</w:t>
             </w:r>
+            <w:proofErr w:type="spellEnd"/>
           </w:p>
         </w:tc>
       </w:tr>
@@ -6821,12 +7197,14 @@
             <w:pPr>
               <w:pStyle w:val="Compact"/>
             </w:pPr>
+            <w:proofErr w:type="spellStart"/>
             <w:r>
               <w:rPr>
                 <w:rStyle w:val="VerbatimChar"/>
               </w:rPr>
               <w:t>aws_iam_group</w:t>
             </w:r>
+            <w:proofErr w:type="spellEnd"/>
             <w:r>
               <w:t xml:space="preserve"> </w:t>
             </w:r>
@@ -6839,12 +7217,14 @@
             <w:r>
               <w:t xml:space="preserve"> </w:t>
             </w:r>
+            <w:proofErr w:type="spellStart"/>
             <w:r>
               <w:rPr>
                 <w:rStyle w:val="VerbatimChar"/>
               </w:rPr>
               <w:t>aws_iam_user</w:t>
             </w:r>
+            <w:proofErr w:type="spellEnd"/>
           </w:p>
         </w:tc>
       </w:tr>
@@ -6857,12 +7237,14 @@
             <w:pPr>
               <w:pStyle w:val="Compact"/>
             </w:pPr>
+            <w:proofErr w:type="spellStart"/>
             <w:r>
               <w:rPr>
                 <w:rStyle w:val="VerbatimChar"/>
               </w:rPr>
               <w:t>aws_iam_group</w:t>
             </w:r>
+            <w:proofErr w:type="spellEnd"/>
             <w:r>
               <w:t xml:space="preserve"> </w:t>
             </w:r>
@@ -6875,12 +7257,14 @@
             <w:r>
               <w:t xml:space="preserve"> </w:t>
             </w:r>
+            <w:proofErr w:type="spellStart"/>
             <w:r>
               <w:rPr>
                 <w:rStyle w:val="VerbatimChar"/>
               </w:rPr>
               <w:t>aws_iam_managed_policy</w:t>
             </w:r>
+            <w:proofErr w:type="spellEnd"/>
           </w:p>
         </w:tc>
       </w:tr>
@@ -6893,12 +7277,14 @@
             <w:pPr>
               <w:pStyle w:val="Compact"/>
             </w:pPr>
+            <w:proofErr w:type="spellStart"/>
             <w:r>
               <w:rPr>
                 <w:rStyle w:val="VerbatimChar"/>
               </w:rPr>
               <w:t>aws_iam_role</w:t>
             </w:r>
+            <w:proofErr w:type="spellEnd"/>
             <w:r>
               <w:t xml:space="preserve"> </w:t>
             </w:r>
@@ -6911,12 +7297,14 @@
             <w:r>
               <w:t xml:space="preserve"> </w:t>
             </w:r>
+            <w:proofErr w:type="spellStart"/>
             <w:r>
               <w:rPr>
                 <w:rStyle w:val="VerbatimChar"/>
               </w:rPr>
               <w:t>aws_iam_role_policy</w:t>
             </w:r>
+            <w:proofErr w:type="spellEnd"/>
           </w:p>
         </w:tc>
       </w:tr>
@@ -6929,12 +7317,14 @@
             <w:pPr>
               <w:pStyle w:val="Compact"/>
             </w:pPr>
+            <w:proofErr w:type="spellStart"/>
             <w:r>
               <w:rPr>
                 <w:rStyle w:val="VerbatimChar"/>
               </w:rPr>
               <w:t>aws_iam_role</w:t>
             </w:r>
+            <w:proofErr w:type="spellEnd"/>
             <w:r>
               <w:t xml:space="preserve"> </w:t>
             </w:r>
@@ -6947,12 +7337,14 @@
             <w:r>
               <w:t xml:space="preserve"> </w:t>
             </w:r>
+            <w:proofErr w:type="spellStart"/>
             <w:r>
               <w:rPr>
                 <w:rStyle w:val="VerbatimChar"/>
               </w:rPr>
               <w:t>aws_iam_managed_policy</w:t>
             </w:r>
+            <w:proofErr w:type="spellEnd"/>
           </w:p>
         </w:tc>
       </w:tr>
@@ -6965,12 +7357,14 @@
             <w:pPr>
               <w:pStyle w:val="Compact"/>
             </w:pPr>
+            <w:proofErr w:type="spellStart"/>
             <w:r>
               <w:rPr>
                 <w:rStyle w:val="VerbatimChar"/>
               </w:rPr>
               <w:t>aws_iam_user</w:t>
             </w:r>
+            <w:proofErr w:type="spellEnd"/>
             <w:r>
               <w:t xml:space="preserve"> </w:t>
             </w:r>
@@ -6983,12 +7377,14 @@
             <w:r>
               <w:t xml:space="preserve"> </w:t>
             </w:r>
+            <w:proofErr w:type="spellStart"/>
             <w:r>
               <w:rPr>
                 <w:rStyle w:val="VerbatimChar"/>
               </w:rPr>
               <w:t>aws_iam_managed_policy</w:t>
             </w:r>
+            <w:proofErr w:type="spellEnd"/>
           </w:p>
         </w:tc>
       </w:tr>
@@ -7001,12 +7397,14 @@
             <w:pPr>
               <w:pStyle w:val="Compact"/>
             </w:pPr>
+            <w:proofErr w:type="spellStart"/>
             <w:r>
               <w:rPr>
                 <w:rStyle w:val="VerbatimChar"/>
               </w:rPr>
               <w:t>aws_iam_user</w:t>
             </w:r>
+            <w:proofErr w:type="spellEnd"/>
             <w:r>
               <w:t xml:space="preserve"> </w:t>
             </w:r>
@@ -7019,12 +7417,14 @@
             <w:r>
               <w:t xml:space="preserve"> </w:t>
             </w:r>
+            <w:proofErr w:type="spellStart"/>
             <w:r>
               <w:rPr>
                 <w:rStyle w:val="VerbatimChar"/>
               </w:rPr>
               <w:t>aws_iam_user_policy</w:t>
             </w:r>
+            <w:proofErr w:type="spellEnd"/>
           </w:p>
         </w:tc>
       </w:tr>
@@ -7037,12 +7437,14 @@
             <w:pPr>
               <w:pStyle w:val="Compact"/>
             </w:pPr>
+            <w:proofErr w:type="spellStart"/>
             <w:r>
               <w:rPr>
                 <w:rStyle w:val="VerbatimChar"/>
               </w:rPr>
               <w:t>aws_lambda</w:t>
             </w:r>
+            <w:proofErr w:type="spellEnd"/>
             <w:r>
               <w:t xml:space="preserve"> </w:t>
             </w:r>
@@ -7055,12 +7457,14 @@
             <w:r>
               <w:t xml:space="preserve"> </w:t>
             </w:r>
+            <w:proofErr w:type="spellStart"/>
             <w:r>
               <w:rPr>
                 <w:rStyle w:val="VerbatimChar"/>
               </w:rPr>
               <w:t>aws_lambda_function</w:t>
             </w:r>
+            <w:proofErr w:type="spellEnd"/>
           </w:p>
         </w:tc>
       </w:tr>
@@ -7073,12 +7477,14 @@
             <w:pPr>
               <w:pStyle w:val="Compact"/>
             </w:pPr>
+            <w:proofErr w:type="spellStart"/>
             <w:r>
               <w:rPr>
                 <w:rStyle w:val="VerbatimChar"/>
               </w:rPr>
               <w:t>aws_lambda_function</w:t>
             </w:r>
+            <w:proofErr w:type="spellEnd"/>
             <w:r>
               <w:t xml:space="preserve"> </w:t>
             </w:r>
@@ -7091,12 +7497,14 @@
             <w:r>
               <w:t xml:space="preserve"> </w:t>
             </w:r>
+            <w:proofErr w:type="spellStart"/>
             <w:r>
               <w:rPr>
                 <w:rStyle w:val="VerbatimChar"/>
               </w:rPr>
               <w:t>aws_iam_role</w:t>
             </w:r>
+            <w:proofErr w:type="spellEnd"/>
           </w:p>
         </w:tc>
       </w:tr>
@@ -7156,7 +7564,7 @@
         <w:tblLook w:val="07C0" w:firstRow="0" w:lastRow="1" w:firstColumn="1" w:lastColumn="1" w:noHBand="1" w:noVBand="1"/>
       </w:tblPr>
       <w:tblGrid>
-        <w:gridCol w:w="8856"/>
+        <w:gridCol w:w="8640"/>
       </w:tblGrid>
       <w:tr>
         <w:tc>
@@ -7167,12 +7575,14 @@
             <w:pPr>
               <w:pStyle w:val="Compact"/>
             </w:pPr>
+            <w:proofErr w:type="spellStart"/>
             <w:r>
               <w:rPr>
                 <w:rStyle w:val="VerbatimChar"/>
               </w:rPr>
               <w:t>aws_iam_user</w:t>
             </w:r>
+            <w:proofErr w:type="spellEnd"/>
             <w:r>
               <w:t xml:space="preserve"> </w:t>
             </w:r>
@@ -7185,6 +7595,7 @@
             <w:r>
               <w:t xml:space="preserve"> </w:t>
             </w:r>
+            <w:proofErr w:type="gramStart"/>
             <w:r>
               <w:rPr>
                 <w:rStyle w:val="VerbatimChar"/>
@@ -7192,7 +7603,11 @@
               <w:t>Person</w:t>
             </w:r>
             <w:r>
-              <w:t xml:space="preserve">  Note: This is mapped automatically only when the </w:t>
+              <w:t xml:space="preserve">  Note</w:t>
+            </w:r>
+            <w:proofErr w:type="gramEnd"/>
+            <w:r>
+              <w:t xml:space="preserve">: This is mapped automatically only when the </w:t>
             </w:r>
             <w:r>
               <w:rPr>
@@ -7245,12 +7660,14 @@
             <w:pPr>
               <w:pStyle w:val="Compact"/>
             </w:pPr>
+            <w:proofErr w:type="spellStart"/>
             <w:r>
               <w:rPr>
                 <w:rStyle w:val="VerbatimChar"/>
               </w:rPr>
               <w:t>User|Service|AccessRole</w:t>
             </w:r>
+            <w:proofErr w:type="spellEnd"/>
             <w:r>
               <w:t xml:space="preserve"> </w:t>
             </w:r>
@@ -7263,12 +7680,14 @@
             <w:r>
               <w:t xml:space="preserve"> </w:t>
             </w:r>
+            <w:proofErr w:type="spellStart"/>
             <w:r>
               <w:rPr>
                 <w:rStyle w:val="VerbatimChar"/>
               </w:rPr>
               <w:t>aws_iam_role</w:t>
             </w:r>
+            <w:proofErr w:type="spellEnd"/>
           </w:p>
         </w:tc>
       </w:tr>
@@ -7349,7 +7768,7 @@
                     <pic:cNvPicPr/>
                   </pic:nvPicPr>
                   <pic:blipFill>
-                    <a:blip r:embed="rId21" cstate="print">
+                    <a:blip r:embed="rId20" cstate="print">
                       <a:extLst>
                         <a:ext uri="{28A0092B-C50C-407E-A947-70E740481C1C}">
                           <a14:useLocalDpi xmlns:a14="http://schemas.microsoft.com/office/drawing/2010/main" val="0"/>
@@ -7412,21 +7831,25 @@
       <w:r>
         <w:t xml:space="preserve">The integration instance configuration requires the customer’s Bitbucket OAuth App </w:t>
       </w:r>
+      <w:proofErr w:type="spellStart"/>
       <w:r>
         <w:rPr>
           <w:rStyle w:val="VerbatimChar"/>
         </w:rPr>
         <w:t>clientId</w:t>
       </w:r>
+      <w:proofErr w:type="spellEnd"/>
       <w:r>
         <w:t xml:space="preserve"> and </w:t>
       </w:r>
+      <w:proofErr w:type="spellStart"/>
       <w:r>
         <w:rPr>
           <w:rStyle w:val="VerbatimChar"/>
         </w:rPr>
         <w:t>clientSecret</w:t>
       </w:r>
+      <w:proofErr w:type="spellEnd"/>
       <w:r>
         <w:t xml:space="preserve"> to authenticate requests to the Bitbucket REST APIs. The integration requires Read access to the target Account, Team Membership, Projects, and Repositories.</w:t>
       </w:r>
@@ -7448,8 +7871,13 @@
       <w:pPr>
         <w:pStyle w:val="ImageCaption"/>
       </w:pPr>
-      <w:r>
-        <w:t>BitBucket OAuth Example Config</w:t>
+      <w:proofErr w:type="spellStart"/>
+      <w:r>
+        <w:t>BitBucket</w:t>
+      </w:r>
+      <w:proofErr w:type="spellEnd"/>
+      <w:r>
+        <w:t xml:space="preserve"> OAuth Example Config</w:t>
       </w:r>
     </w:p>
     <w:p>
@@ -7533,7 +7961,15 @@
               <w:pStyle w:val="Compact"/>
             </w:pPr>
             <w:r>
-              <w:t>_type : _class of the Entity</w:t>
+              <w:t>_</w:t>
+            </w:r>
+            <w:proofErr w:type="gramStart"/>
+            <w:r>
+              <w:t>type :</w:t>
+            </w:r>
+            <w:proofErr w:type="gramEnd"/>
+            <w:r>
+              <w:t xml:space="preserve"> _class of the Entity</w:t>
             </w:r>
           </w:p>
         </w:tc>
@@ -7560,14 +7996,27 @@
             <w:pPr>
               <w:pStyle w:val="Compact"/>
             </w:pPr>
-            <w:r>
-              <w:rPr>
-                <w:rStyle w:val="VerbatimChar"/>
-              </w:rPr>
-              <w:t>bitbucket_team</w:t>
-            </w:r>
-            <w:r>
-              <w:t xml:space="preserve"> : </w:t>
+            <w:proofErr w:type="spellStart"/>
+            <w:r>
+              <w:rPr>
+                <w:rStyle w:val="VerbatimChar"/>
+              </w:rPr>
+              <w:t>bitbucket_</w:t>
+            </w:r>
+            <w:proofErr w:type="gramStart"/>
+            <w:r>
+              <w:rPr>
+                <w:rStyle w:val="VerbatimChar"/>
+              </w:rPr>
+              <w:t>team</w:t>
+            </w:r>
+            <w:proofErr w:type="spellEnd"/>
+            <w:r>
+              <w:t xml:space="preserve"> :</w:t>
+            </w:r>
+            <w:proofErr w:type="gramEnd"/>
+            <w:r>
+              <w:t xml:space="preserve"> </w:t>
             </w:r>
             <w:r>
               <w:rPr>
@@ -7600,12 +8049,14 @@
             <w:pPr>
               <w:pStyle w:val="Compact"/>
             </w:pPr>
+            <w:proofErr w:type="spellStart"/>
             <w:r>
               <w:rPr>
                 <w:rStyle w:val="VerbatimChar"/>
               </w:rPr>
               <w:t>bitbucket_project</w:t>
             </w:r>
+            <w:proofErr w:type="spellEnd"/>
             <w:r>
               <w:t xml:space="preserve">: </w:t>
             </w:r>
@@ -7640,21 +8091,36 @@
             <w:pPr>
               <w:pStyle w:val="Compact"/>
             </w:pPr>
-            <w:r>
-              <w:rPr>
-                <w:rStyle w:val="VerbatimChar"/>
-              </w:rPr>
-              <w:t>bitbucket_repo</w:t>
-            </w:r>
-            <w:r>
-              <w:t xml:space="preserve"> : </w:t>
-            </w:r>
+            <w:proofErr w:type="spellStart"/>
+            <w:r>
+              <w:rPr>
+                <w:rStyle w:val="VerbatimChar"/>
+              </w:rPr>
+              <w:t>bitbucket_</w:t>
+            </w:r>
+            <w:proofErr w:type="gramStart"/>
+            <w:r>
+              <w:rPr>
+                <w:rStyle w:val="VerbatimChar"/>
+              </w:rPr>
+              <w:t>repo</w:t>
+            </w:r>
+            <w:proofErr w:type="spellEnd"/>
+            <w:r>
+              <w:t xml:space="preserve"> :</w:t>
+            </w:r>
+            <w:proofErr w:type="gramEnd"/>
+            <w:r>
+              <w:t xml:space="preserve"> </w:t>
+            </w:r>
+            <w:proofErr w:type="spellStart"/>
             <w:r>
               <w:rPr>
                 <w:rStyle w:val="VerbatimChar"/>
               </w:rPr>
               <w:t>CodeRepo</w:t>
             </w:r>
+            <w:proofErr w:type="spellEnd"/>
           </w:p>
         </w:tc>
       </w:tr>
@@ -7680,14 +8146,27 @@
             <w:pPr>
               <w:pStyle w:val="Compact"/>
             </w:pPr>
-            <w:r>
-              <w:rPr>
-                <w:rStyle w:val="VerbatimChar"/>
-              </w:rPr>
-              <w:t>bitbucket_user</w:t>
-            </w:r>
-            <w:r>
-              <w:t xml:space="preserve"> : </w:t>
+            <w:proofErr w:type="spellStart"/>
+            <w:r>
+              <w:rPr>
+                <w:rStyle w:val="VerbatimChar"/>
+              </w:rPr>
+              <w:t>bitbucket_</w:t>
+            </w:r>
+            <w:proofErr w:type="gramStart"/>
+            <w:r>
+              <w:rPr>
+                <w:rStyle w:val="VerbatimChar"/>
+              </w:rPr>
+              <w:t>user</w:t>
+            </w:r>
+            <w:proofErr w:type="spellEnd"/>
+            <w:r>
+              <w:t xml:space="preserve"> :</w:t>
+            </w:r>
+            <w:proofErr w:type="gramEnd"/>
+            <w:r>
+              <w:t xml:space="preserve"> </w:t>
             </w:r>
             <w:r>
               <w:rPr>
@@ -7748,12 +8227,14 @@
             <w:pPr>
               <w:pStyle w:val="Compact"/>
             </w:pPr>
+            <w:proofErr w:type="spellStart"/>
             <w:r>
               <w:rPr>
                 <w:rStyle w:val="VerbatimChar"/>
               </w:rPr>
               <w:t>bitbucket_team</w:t>
             </w:r>
+            <w:proofErr w:type="spellEnd"/>
             <w:r>
               <w:t xml:space="preserve"> </w:t>
             </w:r>
@@ -7766,12 +8247,14 @@
             <w:r>
               <w:t xml:space="preserve"> </w:t>
             </w:r>
+            <w:proofErr w:type="spellStart"/>
             <w:r>
               <w:rPr>
                 <w:rStyle w:val="VerbatimChar"/>
               </w:rPr>
               <w:t>bitbucket_project</w:t>
             </w:r>
+            <w:proofErr w:type="spellEnd"/>
           </w:p>
         </w:tc>
       </w:tr>
@@ -7784,12 +8267,14 @@
             <w:pPr>
               <w:pStyle w:val="Compact"/>
             </w:pPr>
+            <w:proofErr w:type="spellStart"/>
             <w:r>
               <w:rPr>
                 <w:rStyle w:val="VerbatimChar"/>
               </w:rPr>
               <w:t>bitbucket_team</w:t>
             </w:r>
+            <w:proofErr w:type="spellEnd"/>
             <w:r>
               <w:t xml:space="preserve"> </w:t>
             </w:r>
@@ -7802,12 +8287,14 @@
             <w:r>
               <w:t xml:space="preserve"> </w:t>
             </w:r>
+            <w:proofErr w:type="spellStart"/>
             <w:r>
               <w:rPr>
                 <w:rStyle w:val="VerbatimChar"/>
               </w:rPr>
               <w:t>bitbucket_user</w:t>
             </w:r>
+            <w:proofErr w:type="spellEnd"/>
           </w:p>
         </w:tc>
       </w:tr>
@@ -7820,12 +8307,14 @@
             <w:pPr>
               <w:pStyle w:val="Compact"/>
             </w:pPr>
+            <w:proofErr w:type="spellStart"/>
             <w:r>
               <w:rPr>
                 <w:rStyle w:val="VerbatimChar"/>
               </w:rPr>
               <w:t>bitbucket_project</w:t>
             </w:r>
+            <w:proofErr w:type="spellEnd"/>
             <w:r>
               <w:t xml:space="preserve"> </w:t>
             </w:r>
@@ -7838,12 +8327,14 @@
             <w:r>
               <w:t xml:space="preserve"> </w:t>
             </w:r>
+            <w:proofErr w:type="spellStart"/>
             <w:r>
               <w:rPr>
                 <w:rStyle w:val="VerbatimChar"/>
               </w:rPr>
               <w:t>bitbucket_repo</w:t>
             </w:r>
+            <w:proofErr w:type="spellEnd"/>
           </w:p>
         </w:tc>
       </w:tr>
@@ -7927,25 +8418,29 @@
       <w:r>
         <w:t xml:space="preserve">The integration instance configuration requires the customer’s GitHub OAuth App </w:t>
       </w:r>
+      <w:proofErr w:type="spellStart"/>
       <w:r>
         <w:rPr>
           <w:rStyle w:val="VerbatimChar"/>
         </w:rPr>
         <w:t>clientId</w:t>
       </w:r>
+      <w:proofErr w:type="spellEnd"/>
       <w:r>
         <w:t xml:space="preserve"> and </w:t>
       </w:r>
+      <w:proofErr w:type="spellStart"/>
       <w:r>
         <w:rPr>
           <w:rStyle w:val="VerbatimChar"/>
         </w:rPr>
         <w:t>clientSecret</w:t>
       </w:r>
+      <w:proofErr w:type="spellEnd"/>
       <w:r>
         <w:t xml:space="preserve"> to authenticate requests to the GitHub REST APIs. </w:t>
       </w:r>
-      <w:hyperlink r:id="rId22">
+      <w:hyperlink r:id="rId21">
         <w:r>
           <w:rPr>
             <w:rStyle w:val="Hyperlink"/>
@@ -8018,7 +8513,15 @@
               <w:pStyle w:val="Compact"/>
             </w:pPr>
             <w:r>
-              <w:t>_type : _class of the Entity</w:t>
+              <w:t>_</w:t>
+            </w:r>
+            <w:proofErr w:type="gramStart"/>
+            <w:r>
+              <w:t>type :</w:t>
+            </w:r>
+            <w:proofErr w:type="gramEnd"/>
+            <w:r>
+              <w:t xml:space="preserve"> _class of the Entity</w:t>
             </w:r>
           </w:p>
         </w:tc>
@@ -8045,14 +8548,27 @@
             <w:pPr>
               <w:pStyle w:val="Compact"/>
             </w:pPr>
-            <w:r>
-              <w:rPr>
-                <w:rStyle w:val="VerbatimChar"/>
-              </w:rPr>
-              <w:t>github_account</w:t>
-            </w:r>
-            <w:r>
-              <w:t xml:space="preserve"> : </w:t>
+            <w:proofErr w:type="spellStart"/>
+            <w:r>
+              <w:rPr>
+                <w:rStyle w:val="VerbatimChar"/>
+              </w:rPr>
+              <w:t>github_</w:t>
+            </w:r>
+            <w:proofErr w:type="gramStart"/>
+            <w:r>
+              <w:rPr>
+                <w:rStyle w:val="VerbatimChar"/>
+              </w:rPr>
+              <w:t>account</w:t>
+            </w:r>
+            <w:proofErr w:type="spellEnd"/>
+            <w:r>
+              <w:t xml:space="preserve"> :</w:t>
+            </w:r>
+            <w:proofErr w:type="gramEnd"/>
+            <w:r>
+              <w:t xml:space="preserve"> </w:t>
             </w:r>
             <w:r>
               <w:rPr>
@@ -8085,21 +8601,36 @@
             <w:pPr>
               <w:pStyle w:val="Compact"/>
             </w:pPr>
-            <w:r>
-              <w:rPr>
-                <w:rStyle w:val="VerbatimChar"/>
-              </w:rPr>
-              <w:t>github_repo</w:t>
-            </w:r>
-            <w:r>
-              <w:t xml:space="preserve"> : </w:t>
-            </w:r>
+            <w:proofErr w:type="spellStart"/>
+            <w:r>
+              <w:rPr>
+                <w:rStyle w:val="VerbatimChar"/>
+              </w:rPr>
+              <w:t>github_</w:t>
+            </w:r>
+            <w:proofErr w:type="gramStart"/>
+            <w:r>
+              <w:rPr>
+                <w:rStyle w:val="VerbatimChar"/>
+              </w:rPr>
+              <w:t>repo</w:t>
+            </w:r>
+            <w:proofErr w:type="spellEnd"/>
+            <w:r>
+              <w:t xml:space="preserve"> :</w:t>
+            </w:r>
+            <w:proofErr w:type="gramEnd"/>
+            <w:r>
+              <w:t xml:space="preserve"> </w:t>
+            </w:r>
+            <w:proofErr w:type="spellStart"/>
             <w:r>
               <w:rPr>
                 <w:rStyle w:val="VerbatimChar"/>
               </w:rPr>
               <w:t>CodeRepo</w:t>
             </w:r>
+            <w:proofErr w:type="spellEnd"/>
           </w:p>
         </w:tc>
       </w:tr>
@@ -8125,14 +8656,27 @@
             <w:pPr>
               <w:pStyle w:val="Compact"/>
             </w:pPr>
-            <w:r>
-              <w:rPr>
-                <w:rStyle w:val="VerbatimChar"/>
-              </w:rPr>
-              <w:t>github_user</w:t>
-            </w:r>
-            <w:r>
-              <w:t xml:space="preserve"> : </w:t>
+            <w:proofErr w:type="spellStart"/>
+            <w:r>
+              <w:rPr>
+                <w:rStyle w:val="VerbatimChar"/>
+              </w:rPr>
+              <w:t>github_</w:t>
+            </w:r>
+            <w:proofErr w:type="gramStart"/>
+            <w:r>
+              <w:rPr>
+                <w:rStyle w:val="VerbatimChar"/>
+              </w:rPr>
+              <w:t>user</w:t>
+            </w:r>
+            <w:proofErr w:type="spellEnd"/>
+            <w:r>
+              <w:t xml:space="preserve"> :</w:t>
+            </w:r>
+            <w:proofErr w:type="gramEnd"/>
+            <w:r>
+              <w:t xml:space="preserve"> </w:t>
             </w:r>
             <w:r>
               <w:rPr>
@@ -8192,12 +8736,14 @@
             <w:pPr>
               <w:pStyle w:val="Compact"/>
             </w:pPr>
+            <w:proofErr w:type="spellStart"/>
             <w:r>
               <w:rPr>
                 <w:rStyle w:val="VerbatimChar"/>
               </w:rPr>
               <w:t>github_account</w:t>
             </w:r>
+            <w:proofErr w:type="spellEnd"/>
             <w:r>
               <w:t xml:space="preserve"> </w:t>
             </w:r>
@@ -8210,12 +8756,14 @@
             <w:r>
               <w:t xml:space="preserve"> </w:t>
             </w:r>
+            <w:proofErr w:type="spellStart"/>
             <w:r>
               <w:rPr>
                 <w:rStyle w:val="VerbatimChar"/>
               </w:rPr>
               <w:t>github_repo</w:t>
             </w:r>
+            <w:proofErr w:type="spellEnd"/>
           </w:p>
         </w:tc>
       </w:tr>
@@ -8228,12 +8776,14 @@
             <w:pPr>
               <w:pStyle w:val="Compact"/>
             </w:pPr>
+            <w:proofErr w:type="spellStart"/>
             <w:r>
               <w:rPr>
                 <w:rStyle w:val="VerbatimChar"/>
               </w:rPr>
               <w:t>github_account</w:t>
             </w:r>
+            <w:proofErr w:type="spellEnd"/>
             <w:r>
               <w:t xml:space="preserve"> </w:t>
             </w:r>
@@ -8246,12 +8796,14 @@
             <w:r>
               <w:t xml:space="preserve"> </w:t>
             </w:r>
+            <w:proofErr w:type="spellStart"/>
             <w:r>
               <w:rPr>
                 <w:rStyle w:val="VerbatimChar"/>
               </w:rPr>
               <w:t>github_user</w:t>
             </w:r>
+            <w:proofErr w:type="spellEnd"/>
           </w:p>
         </w:tc>
       </w:tr>
@@ -8335,7 +8887,7 @@
       <w:r>
         <w:t xml:space="preserve">Instructions on creating an API token within your Okta account can be found </w:t>
       </w:r>
-      <w:hyperlink r:id="rId23">
+      <w:hyperlink r:id="rId22">
         <w:r>
           <w:rPr>
             <w:rStyle w:val="Hyperlink"/>
@@ -8408,7 +8960,15 @@
               <w:pStyle w:val="Compact"/>
             </w:pPr>
             <w:r>
-              <w:t>_type : _class of the Entity</w:t>
+              <w:t>_</w:t>
+            </w:r>
+            <w:proofErr w:type="gramStart"/>
+            <w:r>
+              <w:t>type :</w:t>
+            </w:r>
+            <w:proofErr w:type="gramEnd"/>
+            <w:r>
+              <w:t xml:space="preserve"> _class of the Entity</w:t>
             </w:r>
           </w:p>
         </w:tc>
@@ -8435,14 +8995,27 @@
             <w:pPr>
               <w:pStyle w:val="Compact"/>
             </w:pPr>
-            <w:r>
-              <w:rPr>
-                <w:rStyle w:val="VerbatimChar"/>
-              </w:rPr>
-              <w:t>okta_account</w:t>
-            </w:r>
-            <w:r>
-              <w:t xml:space="preserve"> : </w:t>
+            <w:proofErr w:type="spellStart"/>
+            <w:r>
+              <w:rPr>
+                <w:rStyle w:val="VerbatimChar"/>
+              </w:rPr>
+              <w:t>okta_</w:t>
+            </w:r>
+            <w:proofErr w:type="gramStart"/>
+            <w:r>
+              <w:rPr>
+                <w:rStyle w:val="VerbatimChar"/>
+              </w:rPr>
+              <w:t>account</w:t>
+            </w:r>
+            <w:proofErr w:type="spellEnd"/>
+            <w:r>
+              <w:t xml:space="preserve"> :</w:t>
+            </w:r>
+            <w:proofErr w:type="gramEnd"/>
+            <w:r>
+              <w:t xml:space="preserve"> </w:t>
             </w:r>
             <w:r>
               <w:rPr>
@@ -8475,14 +9048,27 @@
             <w:pPr>
               <w:pStyle w:val="Compact"/>
             </w:pPr>
-            <w:r>
-              <w:rPr>
-                <w:rStyle w:val="VerbatimChar"/>
-              </w:rPr>
-              <w:t>okta_application</w:t>
-            </w:r>
-            <w:r>
-              <w:t xml:space="preserve"> : </w:t>
+            <w:proofErr w:type="spellStart"/>
+            <w:r>
+              <w:rPr>
+                <w:rStyle w:val="VerbatimChar"/>
+              </w:rPr>
+              <w:t>okta_</w:t>
+            </w:r>
+            <w:proofErr w:type="gramStart"/>
+            <w:r>
+              <w:rPr>
+                <w:rStyle w:val="VerbatimChar"/>
+              </w:rPr>
+              <w:t>application</w:t>
+            </w:r>
+            <w:proofErr w:type="spellEnd"/>
+            <w:r>
+              <w:t xml:space="preserve"> :</w:t>
+            </w:r>
+            <w:proofErr w:type="gramEnd"/>
+            <w:r>
+              <w:t xml:space="preserve"> </w:t>
             </w:r>
             <w:r>
               <w:rPr>
@@ -8515,14 +9101,27 @@
             <w:pPr>
               <w:pStyle w:val="Compact"/>
             </w:pPr>
-            <w:r>
-              <w:rPr>
-                <w:rStyle w:val="VerbatimChar"/>
-              </w:rPr>
-              <w:t>okta_group</w:t>
-            </w:r>
-            <w:r>
-              <w:t xml:space="preserve"> : </w:t>
+            <w:proofErr w:type="spellStart"/>
+            <w:r>
+              <w:rPr>
+                <w:rStyle w:val="VerbatimChar"/>
+              </w:rPr>
+              <w:t>okta_</w:t>
+            </w:r>
+            <w:proofErr w:type="gramStart"/>
+            <w:r>
+              <w:rPr>
+                <w:rStyle w:val="VerbatimChar"/>
+              </w:rPr>
+              <w:t>group</w:t>
+            </w:r>
+            <w:proofErr w:type="spellEnd"/>
+            <w:r>
+              <w:t xml:space="preserve"> :</w:t>
+            </w:r>
+            <w:proofErr w:type="gramEnd"/>
+            <w:r>
+              <w:t xml:space="preserve"> </w:t>
             </w:r>
             <w:r>
               <w:rPr>
@@ -8555,14 +9154,27 @@
             <w:pPr>
               <w:pStyle w:val="Compact"/>
             </w:pPr>
-            <w:r>
-              <w:rPr>
-                <w:rStyle w:val="VerbatimChar"/>
-              </w:rPr>
-              <w:t>okta_user</w:t>
-            </w:r>
-            <w:r>
-              <w:t xml:space="preserve"> : </w:t>
+            <w:proofErr w:type="spellStart"/>
+            <w:r>
+              <w:rPr>
+                <w:rStyle w:val="VerbatimChar"/>
+              </w:rPr>
+              <w:t>okta_</w:t>
+            </w:r>
+            <w:proofErr w:type="gramStart"/>
+            <w:r>
+              <w:rPr>
+                <w:rStyle w:val="VerbatimChar"/>
+              </w:rPr>
+              <w:t>user</w:t>
+            </w:r>
+            <w:proofErr w:type="spellEnd"/>
+            <w:r>
+              <w:t xml:space="preserve"> :</w:t>
+            </w:r>
+            <w:proofErr w:type="gramEnd"/>
+            <w:r>
+              <w:t xml:space="preserve"> </w:t>
             </w:r>
             <w:r>
               <w:rPr>
@@ -8624,12 +9236,14 @@
             <w:pPr>
               <w:pStyle w:val="Compact"/>
             </w:pPr>
+            <w:proofErr w:type="spellStart"/>
             <w:r>
               <w:rPr>
                 <w:rStyle w:val="VerbatimChar"/>
               </w:rPr>
               <w:t>okta_account</w:t>
             </w:r>
+            <w:proofErr w:type="spellEnd"/>
             <w:r>
               <w:t xml:space="preserve"> </w:t>
             </w:r>
@@ -8642,12 +9256,14 @@
             <w:r>
               <w:t xml:space="preserve"> </w:t>
             </w:r>
+            <w:proofErr w:type="spellStart"/>
             <w:r>
               <w:rPr>
                 <w:rStyle w:val="VerbatimChar"/>
               </w:rPr>
               <w:t>okta_application</w:t>
             </w:r>
+            <w:proofErr w:type="spellEnd"/>
           </w:p>
         </w:tc>
       </w:tr>
@@ -8660,12 +9276,14 @@
             <w:pPr>
               <w:pStyle w:val="Compact"/>
             </w:pPr>
+            <w:proofErr w:type="spellStart"/>
             <w:r>
               <w:rPr>
                 <w:rStyle w:val="VerbatimChar"/>
               </w:rPr>
               <w:t>okta_account</w:t>
             </w:r>
+            <w:proofErr w:type="spellEnd"/>
             <w:r>
               <w:t xml:space="preserve"> </w:t>
             </w:r>
@@ -8678,12 +9296,14 @@
             <w:r>
               <w:t xml:space="preserve"> </w:t>
             </w:r>
+            <w:proofErr w:type="spellStart"/>
             <w:r>
               <w:rPr>
                 <w:rStyle w:val="VerbatimChar"/>
               </w:rPr>
               <w:t>okta_group</w:t>
             </w:r>
+            <w:proofErr w:type="spellEnd"/>
           </w:p>
         </w:tc>
       </w:tr>
@@ -8696,12 +9316,14 @@
             <w:pPr>
               <w:pStyle w:val="Compact"/>
             </w:pPr>
+            <w:proofErr w:type="spellStart"/>
             <w:r>
               <w:rPr>
                 <w:rStyle w:val="VerbatimChar"/>
               </w:rPr>
               <w:t>okta_group</w:t>
             </w:r>
+            <w:proofErr w:type="spellEnd"/>
             <w:r>
               <w:t xml:space="preserve"> </w:t>
             </w:r>
@@ -8714,12 +9336,14 @@
             <w:r>
               <w:t xml:space="preserve"> </w:t>
             </w:r>
+            <w:proofErr w:type="spellStart"/>
             <w:r>
               <w:rPr>
                 <w:rStyle w:val="VerbatimChar"/>
               </w:rPr>
               <w:t>okta_user</w:t>
             </w:r>
+            <w:proofErr w:type="spellEnd"/>
           </w:p>
         </w:tc>
       </w:tr>
@@ -8732,12 +9356,14 @@
             <w:pPr>
               <w:pStyle w:val="Compact"/>
             </w:pPr>
+            <w:proofErr w:type="spellStart"/>
             <w:r>
               <w:rPr>
                 <w:rStyle w:val="VerbatimChar"/>
               </w:rPr>
               <w:t>okta_group</w:t>
             </w:r>
+            <w:proofErr w:type="spellEnd"/>
             <w:r>
               <w:t xml:space="preserve"> </w:t>
             </w:r>
@@ -8750,12 +9376,14 @@
             <w:r>
               <w:t xml:space="preserve"> </w:t>
             </w:r>
+            <w:proofErr w:type="spellStart"/>
             <w:r>
               <w:rPr>
                 <w:rStyle w:val="VerbatimChar"/>
               </w:rPr>
               <w:t>okta_application</w:t>
             </w:r>
+            <w:proofErr w:type="spellEnd"/>
           </w:p>
         </w:tc>
       </w:tr>
@@ -8768,12 +9396,14 @@
             <w:pPr>
               <w:pStyle w:val="Compact"/>
             </w:pPr>
+            <w:proofErr w:type="spellStart"/>
             <w:r>
               <w:rPr>
                 <w:rStyle w:val="VerbatimChar"/>
               </w:rPr>
               <w:t>okta_user</w:t>
             </w:r>
+            <w:proofErr w:type="spellEnd"/>
             <w:r>
               <w:t xml:space="preserve"> </w:t>
             </w:r>
@@ -8786,20 +9416,22 @@
             <w:r>
               <w:t xml:space="preserve"> </w:t>
             </w:r>
+            <w:proofErr w:type="spellStart"/>
             <w:r>
               <w:rPr>
                 <w:rStyle w:val="VerbatimChar"/>
               </w:rPr>
               <w:t>okta_application</w:t>
             </w:r>
+            <w:proofErr w:type="spellEnd"/>
           </w:p>
         </w:tc>
       </w:tr>
     </w:tbl>
     <w:p/>
     <w:sectPr>
-      <w:footerReference w:type="even" r:id="rId24"/>
-      <w:footerReference w:type="default" r:id="rId25"/>
+      <w:footerReference w:type="even" r:id="rId23"/>
+      <w:footerReference w:type="default" r:id="rId24"/>
       <w:pgSz w:w="12240" w:h="15840"/>
       <w:pgMar w:top="1440" w:right="1800" w:bottom="1440" w:left="1800" w:header="720" w:footer="720" w:gutter="0"/>
       <w:cols w:space="720"/>

</xml_diff>